<commit_message>
lab w1d5, w2d1, w2d2
</commit_message>
<xml_diff>
--- a/W1D5-614745.docx
+++ b/W1D5-614745.docx
@@ -1901,13 +1901,7 @@
               <w:rPr>
                 <w:lang w:val="en-US"/>
               </w:rPr>
-              <w:t xml:space="preserve">Machine </w:t>
-            </w:r>
-            <w:r>
-              <w:rPr>
-                <w:lang w:val="en-US"/>
-              </w:rPr>
-              <w:t>2</w:t>
+              <w:t>Machine 2</w:t>
             </w:r>
           </w:p>
         </w:tc>
@@ -2414,48 +2408,20 @@
               <w:rPr>
                 <w:lang w:val="en-US"/>
               </w:rPr>
-              <w:t xml:space="preserve">W(rat) = </w:t>
-            </w:r>
-            <w:proofErr w:type="gramStart"/>
-            <w:r>
-              <w:rPr>
-                <w:lang w:val="en-US"/>
-              </w:rPr>
-              <w:t>{ bat</w:t>
-            </w:r>
-            <w:proofErr w:type="gramEnd"/>
-            <w:r>
-              <w:rPr>
-                <w:lang w:val="en-US"/>
-              </w:rPr>
-              <w:t>}</w:t>
-            </w:r>
-          </w:p>
-          <w:p>
-            <w:pPr>
-              <w:rPr>
-                <w:lang w:val="en-US"/>
-              </w:rPr>
-            </w:pPr>
-            <w:r>
-              <w:rPr>
-                <w:lang w:val="en-US"/>
-              </w:rPr>
-              <w:t xml:space="preserve">W(bat) = </w:t>
-            </w:r>
-            <w:proofErr w:type="gramStart"/>
-            <w:r>
-              <w:rPr>
-                <w:lang w:val="en-US"/>
-              </w:rPr>
-              <w:t>{ rat</w:t>
-            </w:r>
-            <w:proofErr w:type="gramEnd"/>
-            <w:r>
-              <w:rPr>
-                <w:lang w:val="en-US"/>
-              </w:rPr>
-              <w:t>}</w:t>
+              <w:t>W(rat) = {bat}</w:t>
+            </w:r>
+          </w:p>
+          <w:p>
+            <w:pPr>
+              <w:rPr>
+                <w:lang w:val="en-US"/>
+              </w:rPr>
+            </w:pPr>
+            <w:r>
+              <w:rPr>
+                <w:lang w:val="en-US"/>
+              </w:rPr>
+              <w:t>W(bat) = {rat}</w:t>
             </w:r>
           </w:p>
         </w:tc>
@@ -2520,76 +2486,34 @@
               <w:rPr>
                 <w:lang w:val="en-US"/>
               </w:rPr>
-              <w:t xml:space="preserve">W(bat) = </w:t>
-            </w:r>
-            <w:proofErr w:type="gramStart"/>
-            <w:r>
-              <w:rPr>
-                <w:lang w:val="en-US"/>
-              </w:rPr>
-              <w:t>{ mat</w:t>
-            </w:r>
-            <w:proofErr w:type="gramEnd"/>
-            <w:r>
-              <w:rPr>
-                <w:lang w:val="en-US"/>
-              </w:rPr>
-              <w:t>, pat}</w:t>
-            </w:r>
-          </w:p>
-          <w:p>
-            <w:pPr>
-              <w:rPr>
-                <w:lang w:val="en-US"/>
-              </w:rPr>
-            </w:pPr>
-            <w:r>
-              <w:rPr>
-                <w:lang w:val="en-US"/>
-              </w:rPr>
-              <w:t xml:space="preserve">W(mat) = </w:t>
-            </w:r>
-            <w:proofErr w:type="gramStart"/>
-            <w:r>
-              <w:rPr>
-                <w:lang w:val="en-US"/>
-              </w:rPr>
-              <w:t>{ pat</w:t>
-            </w:r>
-            <w:proofErr w:type="gramEnd"/>
-            <w:r>
-              <w:rPr>
-                <w:lang w:val="en-US"/>
-              </w:rPr>
-              <w:t>, bat}</w:t>
-            </w:r>
-          </w:p>
-          <w:p>
-            <w:pPr>
-              <w:spacing w:line="360" w:lineRule="auto"/>
-              <w:rPr>
-                <w:lang w:val="en-US"/>
-              </w:rPr>
-            </w:pPr>
-            <w:r>
-              <w:rPr>
-                <w:lang w:val="en-US"/>
-              </w:rPr>
-              <w:t xml:space="preserve">W(pat) = </w:t>
-            </w:r>
-            <w:proofErr w:type="gramStart"/>
-            <w:r>
-              <w:rPr>
-                <w:lang w:val="en-US"/>
-              </w:rPr>
-              <w:t>{ bat</w:t>
-            </w:r>
-            <w:proofErr w:type="gramEnd"/>
-            <w:r>
-              <w:rPr>
-                <w:lang w:val="en-US"/>
-              </w:rPr>
-              <w:t>}</w:t>
+              <w:t>W(bat) = {mat, pat}</w:t>
+            </w:r>
+          </w:p>
+          <w:p>
+            <w:pPr>
+              <w:rPr>
+                <w:lang w:val="en-US"/>
+              </w:rPr>
+            </w:pPr>
+            <w:r>
+              <w:rPr>
+                <w:lang w:val="en-US"/>
+              </w:rPr>
+              <w:t>W(mat) = {pat, bat}</w:t>
+            </w:r>
+          </w:p>
+          <w:p>
+            <w:pPr>
+              <w:spacing w:line="360" w:lineRule="auto"/>
+              <w:rPr>
+                <w:lang w:val="en-US"/>
+              </w:rPr>
+            </w:pPr>
+            <w:r>
+              <w:rPr>
+                <w:lang w:val="en-US"/>
+              </w:rPr>
+              <w:t>W(pat) = {bat}</w:t>
             </w:r>
           </w:p>
         </w:tc>
@@ -2622,21 +2546,7 @@
               <w:rPr>
                 <w:lang w:val="en-US"/>
               </w:rPr>
-              <w:t xml:space="preserve">W(bat) = </w:t>
-            </w:r>
-            <w:proofErr w:type="gramStart"/>
-            <w:r>
-              <w:rPr>
-                <w:lang w:val="en-US"/>
-              </w:rPr>
-              <w:t>{ rat</w:t>
-            </w:r>
-            <w:proofErr w:type="gramEnd"/>
-            <w:r>
-              <w:rPr>
-                <w:lang w:val="en-US"/>
-              </w:rPr>
-              <w:t>}</w:t>
+              <w:t>W(bat) = {rat}</w:t>
             </w:r>
           </w:p>
           <w:p>
@@ -2669,21 +2579,7 @@
               <w:rPr>
                 <w:lang w:val="en-US"/>
               </w:rPr>
-              <w:t xml:space="preserve">W(pat) = </w:t>
-            </w:r>
-            <w:proofErr w:type="gramStart"/>
-            <w:r>
-              <w:rPr>
-                <w:lang w:val="en-US"/>
-              </w:rPr>
-              <w:t>{ cat</w:t>
-            </w:r>
-            <w:proofErr w:type="gramEnd"/>
-            <w:r>
-              <w:rPr>
-                <w:lang w:val="en-US"/>
-              </w:rPr>
-              <w:t>, bat, mat}</w:t>
+              <w:t>W(pat) = {cat, bat, mat}</w:t>
             </w:r>
           </w:p>
           <w:p>
@@ -2711,21 +2607,7 @@
               <w:rPr>
                 <w:lang w:val="en-US"/>
               </w:rPr>
-              <w:t xml:space="preserve">W(bat) = </w:t>
-            </w:r>
-            <w:proofErr w:type="gramStart"/>
-            <w:r>
-              <w:rPr>
-                <w:lang w:val="en-US"/>
-              </w:rPr>
-              <w:t>{ mat</w:t>
-            </w:r>
-            <w:proofErr w:type="gramEnd"/>
-            <w:r>
-              <w:rPr>
-                <w:lang w:val="en-US"/>
-              </w:rPr>
-              <w:t>}</w:t>
+              <w:t>W(bat) = {mat}</w:t>
             </w:r>
           </w:p>
         </w:tc>
@@ -2750,6 +2632,12 @@
               </w:rPr>
               <w:t>Mapper 1</w:t>
             </w:r>
+            <w:r>
+              <w:rPr>
+                <w:lang w:val="en-US"/>
+              </w:rPr>
+              <w:t xml:space="preserve"> out put</w:t>
+            </w:r>
           </w:p>
         </w:tc>
         <w:tc>
@@ -2770,6 +2658,12 @@
                 <w:lang w:val="en-US"/>
               </w:rPr>
               <w:t>Mapper 2</w:t>
+            </w:r>
+            <w:r>
+              <w:rPr>
+                <w:lang w:val="en-US"/>
+              </w:rPr>
+              <w:t xml:space="preserve"> output</w:t>
             </w:r>
           </w:p>
         </w:tc>
@@ -3077,6 +2971,7 @@
               <w:rPr>
                 <w:lang w:val="en-US"/>
               </w:rPr>
+              <w:lastRenderedPageBreak/>
               <w:t xml:space="preserve">((cat, bat), 2) </w:t>
             </w:r>
           </w:p>
@@ -3130,135 +3025,107 @@
               </w:rPr>
             </w:pPr>
           </w:p>
-        </w:tc>
-        <w:tc>
-          <w:tcPr>
-            <w:tcW w:w="4675" w:type="dxa"/>
-          </w:tcPr>
-          <w:p>
-            <w:pPr>
-              <w:spacing w:line="360" w:lineRule="auto"/>
-              <w:rPr>
-                <w:lang w:val="en-US"/>
-              </w:rPr>
-            </w:pPr>
-            <w:r>
-              <w:rPr>
-                <w:lang w:val="en-US"/>
-              </w:rPr>
-              <w:t>((mat, bat), [1])</w:t>
-            </w:r>
-          </w:p>
-          <w:p>
-            <w:pPr>
-              <w:spacing w:line="360" w:lineRule="auto"/>
-              <w:rPr>
-                <w:lang w:val="en-US"/>
-              </w:rPr>
-            </w:pPr>
-            <w:r>
-              <w:rPr>
-                <w:lang w:val="en-US"/>
-              </w:rPr>
-              <w:t>((mat, cat), [1])</w:t>
-            </w:r>
-          </w:p>
-          <w:p>
-            <w:pPr>
-              <w:spacing w:line="360" w:lineRule="auto"/>
-              <w:rPr>
-                <w:lang w:val="en-US"/>
-              </w:rPr>
-            </w:pPr>
-            <w:r>
-              <w:rPr>
-                <w:lang w:val="en-US"/>
-              </w:rPr>
-              <w:t>((mat, rat), [1])</w:t>
-            </w:r>
-          </w:p>
-          <w:p>
-            <w:pPr>
-              <w:spacing w:line="360" w:lineRule="auto"/>
-              <w:rPr>
-                <w:lang w:val="en-US"/>
-              </w:rPr>
-            </w:pPr>
-            <w:r>
-              <w:rPr>
-                <w:lang w:val="en-US"/>
-              </w:rPr>
-              <w:t>((mat, pat), [1])</w:t>
-            </w:r>
-          </w:p>
-          <w:p>
-            <w:pPr>
-              <w:spacing w:line="360" w:lineRule="auto"/>
-              <w:rPr>
-                <w:lang w:val="en-US"/>
-              </w:rPr>
-            </w:pPr>
-            <w:r>
-              <w:rPr>
-                <w:lang w:val="en-US"/>
-              </w:rPr>
-              <w:t>((pat, bat), [1, 1])</w:t>
-            </w:r>
-          </w:p>
-          <w:p>
-            <w:pPr>
-              <w:spacing w:line="360" w:lineRule="auto"/>
-              <w:rPr>
-                <w:lang w:val="en-US"/>
-              </w:rPr>
-            </w:pPr>
-            <w:r>
-              <w:rPr>
-                <w:lang w:val="en-US"/>
-              </w:rPr>
-              <w:t>((pat, cat), [1])</w:t>
-            </w:r>
-          </w:p>
-          <w:p>
-            <w:pPr>
-              <w:spacing w:line="360" w:lineRule="auto"/>
-              <w:rPr>
-                <w:lang w:val="en-US"/>
-              </w:rPr>
-            </w:pPr>
-            <w:r>
-              <w:rPr>
-                <w:lang w:val="en-US"/>
-              </w:rPr>
-              <w:t>((pat, mat), [1])</w:t>
-            </w:r>
-          </w:p>
-          <w:p>
-            <w:pPr>
-              <w:spacing w:line="360" w:lineRule="auto"/>
-              <w:rPr>
-                <w:lang w:val="en-US"/>
-              </w:rPr>
-            </w:pPr>
-            <w:r>
-              <w:rPr>
-                <w:lang w:val="en-US"/>
-              </w:rPr>
-              <w:t>((rat, bat), [1,1])</w:t>
-            </w:r>
-          </w:p>
-          <w:p>
-            <w:pPr>
-              <w:spacing w:line="360" w:lineRule="auto"/>
-              <w:rPr>
-                <w:lang w:val="en-US"/>
-              </w:rPr>
-            </w:pPr>
-            <w:r>
-              <w:rPr>
-                <w:lang w:val="en-US"/>
-              </w:rPr>
-              <w:t>((rat, cat), [1])</w:t>
+          <w:p>
+            <w:pPr>
+              <w:spacing w:line="360" w:lineRule="auto"/>
+              <w:rPr>
+                <w:lang w:val="en-US"/>
+              </w:rPr>
+            </w:pPr>
+            <w:r>
+              <w:rPr>
+                <w:lang w:val="en-US"/>
+              </w:rPr>
+              <w:t xml:space="preserve"> </w:t>
+            </w:r>
+          </w:p>
+        </w:tc>
+        <w:tc>
+          <w:tcPr>
+            <w:tcW w:w="4675" w:type="dxa"/>
+          </w:tcPr>
+          <w:p>
+            <w:pPr>
+              <w:spacing w:line="360" w:lineRule="auto"/>
+              <w:rPr>
+                <w:lang w:val="en-US"/>
+              </w:rPr>
+            </w:pPr>
+            <w:r>
+              <w:rPr>
+                <w:lang w:val="en-US"/>
+              </w:rPr>
+              <w:t>((pat, cat), 1)</w:t>
+            </w:r>
+          </w:p>
+          <w:p>
+            <w:pPr>
+              <w:spacing w:line="360" w:lineRule="auto"/>
+              <w:rPr>
+                <w:lang w:val="en-US"/>
+              </w:rPr>
+            </w:pPr>
+            <w:r>
+              <w:rPr>
+                <w:lang w:val="en-US"/>
+              </w:rPr>
+              <w:t>((pat, bat), 1)</w:t>
+            </w:r>
+          </w:p>
+          <w:p>
+            <w:pPr>
+              <w:spacing w:line="360" w:lineRule="auto"/>
+              <w:rPr>
+                <w:lang w:val="en-US"/>
+              </w:rPr>
+            </w:pPr>
+            <w:r>
+              <w:rPr>
+                <w:lang w:val="en-US"/>
+              </w:rPr>
+              <w:t>((pat, mat), 1)</w:t>
+            </w:r>
+          </w:p>
+          <w:p>
+            <w:pPr>
+              <w:spacing w:line="360" w:lineRule="auto"/>
+              <w:rPr>
+                <w:lang w:val="en-US"/>
+              </w:rPr>
+            </w:pPr>
+            <w:r>
+              <w:rPr>
+                <w:lang w:val="en-US"/>
+              </w:rPr>
+              <w:t>((cat, bat), 1)</w:t>
+            </w:r>
+          </w:p>
+          <w:p>
+            <w:pPr>
+              <w:spacing w:line="360" w:lineRule="auto"/>
+              <w:rPr>
+                <w:lang w:val="en-US"/>
+              </w:rPr>
+            </w:pPr>
+            <w:r>
+              <w:rPr>
+                <w:lang w:val="en-US"/>
+              </w:rPr>
+              <w:t>((cat, mat), 1)</w:t>
+            </w:r>
+          </w:p>
+          <w:p>
+            <w:pPr>
+              <w:spacing w:line="360" w:lineRule="auto"/>
+              <w:rPr>
+                <w:lang w:val="en-US"/>
+              </w:rPr>
+            </w:pPr>
+            <w:r>
+              <w:rPr>
+                <w:lang w:val="en-US"/>
+              </w:rPr>
+              <w:t>((bat, mat), 1)</w:t>
             </w:r>
           </w:p>
         </w:tc>
@@ -3379,21 +3246,51 @@
               <w:rPr>
                 <w:lang w:val="en-US"/>
               </w:rPr>
-              <w:t>((cat, bat), [1,1,1,1])</w:t>
-            </w:r>
-          </w:p>
-          <w:p>
-            <w:pPr>
-              <w:spacing w:line="360" w:lineRule="auto"/>
-              <w:rPr>
-                <w:lang w:val="en-US"/>
-              </w:rPr>
-            </w:pPr>
-            <w:r>
-              <w:rPr>
-                <w:lang w:val="en-US"/>
-              </w:rPr>
-              <w:t>((cat, mat), [1,1])</w:t>
+              <w:t>((cat, bat), [</w:t>
+            </w:r>
+            <w:r>
+              <w:rPr>
+                <w:lang w:val="en-US"/>
+              </w:rPr>
+              <w:t>1</w:t>
+            </w:r>
+            <w:r>
+              <w:rPr>
+                <w:lang w:val="en-US"/>
+              </w:rPr>
+              <w:t>,</w:t>
+            </w:r>
+            <w:r>
+              <w:rPr>
+                <w:lang w:val="en-US"/>
+              </w:rPr>
+              <w:t xml:space="preserve"> </w:t>
+            </w:r>
+            <w:r>
+              <w:rPr>
+                <w:lang w:val="en-US"/>
+              </w:rPr>
+              <w:t xml:space="preserve">2, </w:t>
+            </w:r>
+            <w:r>
+              <w:rPr>
+                <w:lang w:val="en-US"/>
+              </w:rPr>
+              <w:t>1,1])</w:t>
+            </w:r>
+          </w:p>
+          <w:p>
+            <w:pPr>
+              <w:spacing w:line="360" w:lineRule="auto"/>
+              <w:rPr>
+                <w:lang w:val="en-US"/>
+              </w:rPr>
+            </w:pPr>
+            <w:r>
+              <w:rPr>
+                <w:lang w:val="en-US"/>
+              </w:rPr>
+              <w:t>((cat, mat), [1])</w:t>
             </w:r>
           </w:p>
           <w:p>
@@ -3421,7 +3318,7 @@
               <w:rPr>
                 <w:lang w:val="en-US"/>
               </w:rPr>
-              <w:t>((cat, rat), [1,1, 2])</w:t>
+              <w:t>((cat, rat), [1, 2])</w:t>
             </w:r>
           </w:p>
           <w:p>
@@ -3583,7 +3480,19 @@
               <w:rPr>
                 <w:lang w:val="en-US"/>
               </w:rPr>
-              <w:t>Reducer 2 Output</w:t>
+              <w:t xml:space="preserve">Reducer </w:t>
+            </w:r>
+            <w:r>
+              <w:rPr>
+                <w:lang w:val="en-US"/>
+              </w:rPr>
+              <w:t>1</w:t>
+            </w:r>
+            <w:r>
+              <w:rPr>
+                <w:lang w:val="en-US"/>
+              </w:rPr>
+              <w:t xml:space="preserve"> Output</w:t>
             </w:r>
           </w:p>
         </w:tc>
@@ -3681,21 +3590,45 @@
               <w:rPr>
                 <w:lang w:val="en-US"/>
               </w:rPr>
-              <w:t>((cat, bat), 4)</w:t>
-            </w:r>
-          </w:p>
-          <w:p>
-            <w:pPr>
-              <w:spacing w:line="360" w:lineRule="auto"/>
-              <w:rPr>
-                <w:lang w:val="en-US"/>
-              </w:rPr>
-            </w:pPr>
-            <w:r>
-              <w:rPr>
-                <w:lang w:val="en-US"/>
-              </w:rPr>
-              <w:t>((cat, mat), 2)</w:t>
+              <w:t xml:space="preserve">((cat, bat), </w:t>
+            </w:r>
+            <w:r>
+              <w:rPr>
+                <w:lang w:val="en-US"/>
+              </w:rPr>
+              <w:t>5</w:t>
+            </w:r>
+            <w:r>
+              <w:rPr>
+                <w:lang w:val="en-US"/>
+              </w:rPr>
+              <w:t>)</w:t>
+            </w:r>
+          </w:p>
+          <w:p>
+            <w:pPr>
+              <w:spacing w:line="360" w:lineRule="auto"/>
+              <w:rPr>
+                <w:lang w:val="en-US"/>
+              </w:rPr>
+            </w:pPr>
+            <w:r>
+              <w:rPr>
+                <w:lang w:val="en-US"/>
+              </w:rPr>
+              <w:t xml:space="preserve">((cat, mat), </w:t>
+            </w:r>
+            <w:r>
+              <w:rPr>
+                <w:lang w:val="en-US"/>
+              </w:rPr>
+              <w:t>1</w:t>
+            </w:r>
+            <w:r>
+              <w:rPr>
+                <w:lang w:val="en-US"/>
+              </w:rPr>
+              <w:t>)</w:t>
             </w:r>
           </w:p>
           <w:p>
@@ -3723,35 +3656,45 @@
               <w:rPr>
                 <w:lang w:val="en-US"/>
               </w:rPr>
-              <w:lastRenderedPageBreak/>
-              <w:t>((cat, rat), 4)</w:t>
-            </w:r>
-          </w:p>
-          <w:p>
-            <w:pPr>
-              <w:spacing w:line="360" w:lineRule="auto"/>
-              <w:rPr>
-                <w:lang w:val="en-US"/>
-              </w:rPr>
-            </w:pPr>
-          </w:p>
-        </w:tc>
-        <w:tc>
-          <w:tcPr>
-            <w:tcW w:w="4675" w:type="dxa"/>
-          </w:tcPr>
-          <w:p>
-            <w:pPr>
-              <w:spacing w:line="360" w:lineRule="auto"/>
-              <w:rPr>
-                <w:lang w:val="en-US"/>
-              </w:rPr>
-            </w:pPr>
-            <w:r>
-              <w:rPr>
-                <w:lang w:val="en-US"/>
-              </w:rPr>
-              <w:lastRenderedPageBreak/>
+              <w:t xml:space="preserve">((cat, rat), </w:t>
+            </w:r>
+            <w:r>
+              <w:rPr>
+                <w:lang w:val="en-US"/>
+              </w:rPr>
+              <w:t>3</w:t>
+            </w:r>
+            <w:r>
+              <w:rPr>
+                <w:lang w:val="en-US"/>
+              </w:rPr>
+              <w:t>)</w:t>
+            </w:r>
+          </w:p>
+          <w:p>
+            <w:pPr>
+              <w:spacing w:line="360" w:lineRule="auto"/>
+              <w:rPr>
+                <w:lang w:val="en-US"/>
+              </w:rPr>
+            </w:pPr>
+          </w:p>
+        </w:tc>
+        <w:tc>
+          <w:tcPr>
+            <w:tcW w:w="4675" w:type="dxa"/>
+          </w:tcPr>
+          <w:p>
+            <w:pPr>
+              <w:spacing w:line="360" w:lineRule="auto"/>
+              <w:rPr>
+                <w:lang w:val="en-US"/>
+              </w:rPr>
+            </w:pPr>
+            <w:r>
+              <w:rPr>
+                <w:lang w:val="en-US"/>
+              </w:rPr>
               <w:t>((mat, bat), 1)</w:t>
             </w:r>
           </w:p>
@@ -3850,7 +3793,6 @@
               <w:rPr>
                 <w:lang w:val="en-US"/>
               </w:rPr>
-              <w:lastRenderedPageBreak/>
               <w:t>((rat, bat), 2)</w:t>
             </w:r>
           </w:p>
@@ -4446,6 +4388,12 @@
               </w:rPr>
               <w:t>Mapper 1</w:t>
             </w:r>
+            <w:r>
+              <w:rPr>
+                <w:lang w:val="en-US"/>
+              </w:rPr>
+              <w:t xml:space="preserve"> output</w:t>
+            </w:r>
           </w:p>
         </w:tc>
         <w:tc>
@@ -4466,6 +4414,12 @@
                 <w:lang w:val="en-US"/>
               </w:rPr>
               <w:t>Mapper 2</w:t>
+            </w:r>
+            <w:r>
+              <w:rPr>
+                <w:lang w:val="en-US"/>
+              </w:rPr>
+              <w:t xml:space="preserve"> output</w:t>
             </w:r>
           </w:p>
         </w:tc>
@@ -4945,22 +4899,80 @@
               <w:rPr>
                 <w:lang w:val="en-US"/>
               </w:rPr>
+              <w:t>((bat, cat), [1])</w:t>
+            </w:r>
+          </w:p>
+          <w:p>
+            <w:pPr>
+              <w:spacing w:line="360" w:lineRule="auto"/>
+              <w:rPr>
+                <w:lang w:val="en-US"/>
+              </w:rPr>
+            </w:pPr>
+            <w:r>
+              <w:rPr>
+                <w:lang w:val="en-US"/>
+              </w:rPr>
+              <w:t>((bat, mat), [1, 1])</w:t>
+            </w:r>
+          </w:p>
+          <w:p>
+            <w:pPr>
+              <w:spacing w:line="360" w:lineRule="auto"/>
+              <w:rPr>
+                <w:lang w:val="en-US"/>
+              </w:rPr>
+            </w:pPr>
+            <w:r>
+              <w:rPr>
+                <w:lang w:val="en-US"/>
+              </w:rPr>
+              <w:t xml:space="preserve">((bat, pat), </w:t>
+            </w:r>
+            <w:r>
+              <w:rPr>
+                <w:lang w:val="en-US"/>
+              </w:rPr>
+              <w:t>[</w:t>
+            </w:r>
+            <w:r>
+              <w:rPr>
+                <w:lang w:val="en-US"/>
+              </w:rPr>
+              <w:t>1</w:t>
+            </w:r>
+            <w:r>
+              <w:rPr>
+                <w:lang w:val="en-US"/>
+              </w:rPr>
+              <w:t>,1</w:t>
+            </w:r>
+            <w:r>
+              <w:rPr>
+                <w:lang w:val="en-US"/>
+              </w:rPr>
+              <w:t>]</w:t>
+            </w:r>
+            <w:r>
+              <w:rPr>
+                <w:lang w:val="en-US"/>
+              </w:rPr>
+              <w:t>)</w:t>
+            </w:r>
+          </w:p>
+          <w:p>
+            <w:pPr>
+              <w:spacing w:line="360" w:lineRule="auto"/>
+              <w:rPr>
+                <w:lang w:val="en-US"/>
+              </w:rPr>
+            </w:pPr>
+            <w:r>
+              <w:rPr>
+                <w:lang w:val="en-US"/>
+              </w:rPr>
               <w:lastRenderedPageBreak/>
-              <w:t>((bat, cat), [1])</w:t>
-            </w:r>
-          </w:p>
-          <w:p>
-            <w:pPr>
-              <w:spacing w:line="360" w:lineRule="auto"/>
-              <w:rPr>
-                <w:lang w:val="en-US"/>
-              </w:rPr>
-            </w:pPr>
-            <w:r>
-              <w:rPr>
-                <w:lang w:val="en-US"/>
-              </w:rPr>
-              <w:t xml:space="preserve">((bat, mat), </w:t>
+              <w:t xml:space="preserve">((bat, rat), </w:t>
             </w:r>
             <w:r>
               <w:rPr>
@@ -4978,7 +4990,7 @@
               <w:rPr>
                 <w:lang w:val="en-US"/>
               </w:rPr>
-              <w:t>, 1]</w:t>
+              <w:t>,1]</w:t>
             </w:r>
             <w:r>
               <w:rPr>
@@ -4998,7 +5010,154 @@
               <w:rPr>
                 <w:lang w:val="en-US"/>
               </w:rPr>
-              <w:t xml:space="preserve">((bat, pat), </w:t>
+              <w:t>((cat, bat), [</w:t>
+            </w:r>
+            <w:r>
+              <w:rPr>
+                <w:lang w:val="en-US"/>
+              </w:rPr>
+              <w:t>3</w:t>
+            </w:r>
+            <w:r>
+              <w:rPr>
+                <w:lang w:val="en-US"/>
+              </w:rPr>
+              <w:t>,</w:t>
+            </w:r>
+            <w:r>
+              <w:rPr>
+                <w:lang w:val="en-US"/>
+              </w:rPr>
+              <w:t>2</w:t>
+            </w:r>
+            <w:r>
+              <w:rPr>
+                <w:lang w:val="en-US"/>
+              </w:rPr>
+              <w:t>])</w:t>
+            </w:r>
+          </w:p>
+          <w:p>
+            <w:pPr>
+              <w:spacing w:line="360" w:lineRule="auto"/>
+              <w:rPr>
+                <w:lang w:val="en-US"/>
+              </w:rPr>
+            </w:pPr>
+            <w:r>
+              <w:rPr>
+                <w:lang w:val="en-US"/>
+              </w:rPr>
+              <w:t>((cat, mat), [</w:t>
+            </w:r>
+            <w:r>
+              <w:rPr>
+                <w:lang w:val="en-US"/>
+              </w:rPr>
+              <w:t>1</w:t>
+            </w:r>
+            <w:r>
+              <w:rPr>
+                <w:lang w:val="en-US"/>
+              </w:rPr>
+              <w:t>])</w:t>
+            </w:r>
+          </w:p>
+          <w:p>
+            <w:pPr>
+              <w:spacing w:line="360" w:lineRule="auto"/>
+              <w:rPr>
+                <w:lang w:val="en-US"/>
+              </w:rPr>
+            </w:pPr>
+            <w:r>
+              <w:rPr>
+                <w:lang w:val="en-US"/>
+              </w:rPr>
+              <w:t>((cat, pat), [1])</w:t>
+            </w:r>
+          </w:p>
+          <w:p>
+            <w:pPr>
+              <w:spacing w:line="360" w:lineRule="auto"/>
+              <w:rPr>
+                <w:lang w:val="en-US"/>
+              </w:rPr>
+            </w:pPr>
+            <w:r>
+              <w:rPr>
+                <w:lang w:val="en-US"/>
+              </w:rPr>
+              <w:t>((cat, rat), [</w:t>
+            </w:r>
+            <w:r>
+              <w:rPr>
+                <w:lang w:val="en-US"/>
+              </w:rPr>
+              <w:t>1</w:t>
+            </w:r>
+            <w:r>
+              <w:rPr>
+                <w:lang w:val="en-US"/>
+              </w:rPr>
+              <w:t>, 2])</w:t>
+            </w:r>
+          </w:p>
+          <w:p>
+            <w:pPr>
+              <w:spacing w:line="360" w:lineRule="auto"/>
+              <w:rPr>
+                <w:lang w:val="en-US"/>
+              </w:rPr>
+            </w:pPr>
+          </w:p>
+        </w:tc>
+        <w:tc>
+          <w:tcPr>
+            <w:tcW w:w="4675" w:type="dxa"/>
+            <w:shd w:val="clear" w:color="auto" w:fill="auto"/>
+          </w:tcPr>
+          <w:p>
+            <w:pPr>
+              <w:spacing w:line="360" w:lineRule="auto"/>
+              <w:rPr>
+                <w:lang w:val="en-US"/>
+              </w:rPr>
+            </w:pPr>
+            <w:r>
+              <w:rPr>
+                <w:lang w:val="en-US"/>
+              </w:rPr>
+              <w:lastRenderedPageBreak/>
+              <w:t>((mat, bat), [1])</w:t>
+            </w:r>
+          </w:p>
+          <w:p>
+            <w:pPr>
+              <w:spacing w:line="360" w:lineRule="auto"/>
+              <w:rPr>
+                <w:lang w:val="en-US"/>
+              </w:rPr>
+            </w:pPr>
+            <w:r>
+              <w:rPr>
+                <w:lang w:val="en-US"/>
+              </w:rPr>
+              <w:t>((mat, cat), [1])</w:t>
+            </w:r>
+          </w:p>
+          <w:p>
+            <w:pPr>
+              <w:spacing w:line="360" w:lineRule="auto"/>
+              <w:rPr>
+                <w:lang w:val="en-US"/>
+              </w:rPr>
+            </w:pPr>
+            <w:r>
+              <w:rPr>
+                <w:lang w:val="en-US"/>
+              </w:rPr>
+              <w:t xml:space="preserve">((mat, rat), </w:t>
             </w:r>
             <w:r>
               <w:rPr>
@@ -5016,12 +5175,6 @@
               <w:rPr>
                 <w:lang w:val="en-US"/>
               </w:rPr>
-              <w:t>,1</w:t>
-            </w:r>
-            <w:r>
-              <w:rPr>
-                <w:lang w:val="en-US"/>
-              </w:rPr>
               <w:t>]</w:t>
             </w:r>
             <w:r>
@@ -5042,7 +5195,8 @@
               <w:rPr>
                 <w:lang w:val="en-US"/>
               </w:rPr>
-              <w:t xml:space="preserve">((bat, rat), </w:t>
+              <w:lastRenderedPageBreak/>
+              <w:t xml:space="preserve">((mat, pat), </w:t>
             </w:r>
             <w:r>
               <w:rPr>
@@ -5060,7 +5214,7 @@
               <w:rPr>
                 <w:lang w:val="en-US"/>
               </w:rPr>
-              <w:t>,1]</w:t>
+              <w:t>]</w:t>
             </w:r>
             <w:r>
               <w:rPr>
@@ -5080,7 +5234,7 @@
               <w:rPr>
                 <w:lang w:val="en-US"/>
               </w:rPr>
-              <w:t xml:space="preserve">((cat, bat), </w:t>
+              <w:t xml:space="preserve">((pat, bat), </w:t>
             </w:r>
             <w:r>
               <w:rPr>
@@ -5092,18 +5246,6 @@
               <w:rPr>
                 <w:lang w:val="en-US"/>
               </w:rPr>
-              <w:t>3</w:t>
-            </w:r>
-            <w:r>
-              <w:rPr>
-                <w:lang w:val="en-US"/>
-              </w:rPr>
-              <w:t>,</w:t>
-            </w:r>
-            <w:r>
-              <w:rPr>
-                <w:lang w:val="en-US"/>
-              </w:rPr>
               <w:t>2</w:t>
             </w:r>
             <w:r>
@@ -5130,33 +5272,7 @@
               <w:rPr>
                 <w:lang w:val="en-US"/>
               </w:rPr>
-              <w:t>((cat, mat), [1</w:t>
-            </w:r>
-            <w:r>
-              <w:rPr>
-                <w:lang w:val="en-US"/>
-              </w:rPr>
-              <w:t>,1</w:t>
-            </w:r>
-            <w:r>
-              <w:rPr>
-                <w:lang w:val="en-US"/>
-              </w:rPr>
-              <w:t>])</w:t>
-            </w:r>
-          </w:p>
-          <w:p>
-            <w:pPr>
-              <w:spacing w:line="360" w:lineRule="auto"/>
-              <w:rPr>
-                <w:lang w:val="en-US"/>
-              </w:rPr>
-            </w:pPr>
-            <w:r>
-              <w:rPr>
-                <w:lang w:val="en-US"/>
-              </w:rPr>
-              <w:t xml:space="preserve">((cat, pat), </w:t>
+              <w:t xml:space="preserve">((pat, cat), </w:t>
             </w:r>
             <w:r>
               <w:rPr>
@@ -5194,7 +5310,7 @@
               <w:rPr>
                 <w:lang w:val="en-US"/>
               </w:rPr>
-              <w:t xml:space="preserve">((cat, rat), </w:t>
+              <w:t xml:space="preserve">((pat, mat), </w:t>
             </w:r>
             <w:r>
               <w:rPr>
@@ -5206,13 +5322,13 @@
               <w:rPr>
                 <w:lang w:val="en-US"/>
               </w:rPr>
-              <w:t>2</w:t>
-            </w:r>
-            <w:r>
-              <w:rPr>
-                <w:lang w:val="en-US"/>
-              </w:rPr>
-              <w:t>, 2]</w:t>
+              <w:t>1</w:t>
+            </w:r>
+            <w:r>
+              <w:rPr>
+                <w:lang w:val="en-US"/>
+              </w:rPr>
+              <w:t>]</w:t>
             </w:r>
             <w:r>
               <w:rPr>
@@ -5228,353 +5344,25 @@
                 <w:lang w:val="en-US"/>
               </w:rPr>
             </w:pPr>
-          </w:p>
-        </w:tc>
-        <w:tc>
-          <w:tcPr>
-            <w:tcW w:w="4675" w:type="dxa"/>
-            <w:shd w:val="clear" w:color="auto" w:fill="auto"/>
-          </w:tcPr>
-          <w:p>
-            <w:pPr>
-              <w:spacing w:line="360" w:lineRule="auto"/>
-              <w:rPr>
-                <w:lang w:val="en-US"/>
-              </w:rPr>
-            </w:pPr>
-            <w:r>
-              <w:rPr>
-                <w:lang w:val="en-US"/>
-              </w:rPr>
-              <w:t xml:space="preserve">((mat, bat), </w:t>
-            </w:r>
-            <w:r>
-              <w:rPr>
-                <w:lang w:val="en-US"/>
-              </w:rPr>
-              <w:t>[</w:t>
-            </w:r>
-            <w:r>
-              <w:rPr>
-                <w:lang w:val="en-US"/>
-              </w:rPr>
-              <w:t>1</w:t>
-            </w:r>
-            <w:r>
-              <w:rPr>
-                <w:lang w:val="en-US"/>
-              </w:rPr>
-              <w:t>]</w:t>
-            </w:r>
-            <w:r>
-              <w:rPr>
-                <w:lang w:val="en-US"/>
-              </w:rPr>
-              <w:t>)</w:t>
-            </w:r>
-          </w:p>
-          <w:p>
-            <w:pPr>
-              <w:spacing w:line="360" w:lineRule="auto"/>
-              <w:rPr>
-                <w:lang w:val="en-US"/>
-              </w:rPr>
-            </w:pPr>
-            <w:r>
-              <w:rPr>
-                <w:lang w:val="en-US"/>
-              </w:rPr>
-              <w:t xml:space="preserve">((mat, cat), </w:t>
-            </w:r>
-            <w:r>
-              <w:rPr>
-                <w:lang w:val="en-US"/>
-              </w:rPr>
-              <w:t>[</w:t>
-            </w:r>
-            <w:r>
-              <w:rPr>
-                <w:lang w:val="en-US"/>
-              </w:rPr>
-              <w:t>1</w:t>
-            </w:r>
-            <w:r>
-              <w:rPr>
-                <w:lang w:val="en-US"/>
-              </w:rPr>
-              <w:t>]</w:t>
-            </w:r>
-            <w:r>
-              <w:rPr>
-                <w:lang w:val="en-US"/>
-              </w:rPr>
-              <w:t>)</w:t>
-            </w:r>
-          </w:p>
-          <w:p>
-            <w:pPr>
-              <w:spacing w:line="360" w:lineRule="auto"/>
-              <w:rPr>
-                <w:lang w:val="en-US"/>
-              </w:rPr>
-            </w:pPr>
-            <w:r>
-              <w:rPr>
-                <w:lang w:val="en-US"/>
-              </w:rPr>
-              <w:t xml:space="preserve">((mat, rat), </w:t>
-            </w:r>
-            <w:r>
-              <w:rPr>
-                <w:lang w:val="en-US"/>
-              </w:rPr>
-              <w:t>[</w:t>
-            </w:r>
-            <w:r>
-              <w:rPr>
-                <w:lang w:val="en-US"/>
-              </w:rPr>
-              <w:t>1</w:t>
-            </w:r>
-            <w:r>
-              <w:rPr>
-                <w:lang w:val="en-US"/>
-              </w:rPr>
-              <w:t>]</w:t>
-            </w:r>
-            <w:r>
-              <w:rPr>
-                <w:lang w:val="en-US"/>
-              </w:rPr>
-              <w:t>)</w:t>
-            </w:r>
-          </w:p>
-          <w:p>
-            <w:pPr>
-              <w:spacing w:line="360" w:lineRule="auto"/>
-              <w:rPr>
-                <w:lang w:val="en-US"/>
-              </w:rPr>
-            </w:pPr>
-            <w:r>
-              <w:rPr>
-                <w:lang w:val="en-US"/>
-              </w:rPr>
-              <w:t xml:space="preserve">((mat, pat), </w:t>
-            </w:r>
-            <w:r>
-              <w:rPr>
-                <w:lang w:val="en-US"/>
-              </w:rPr>
-              <w:t>[</w:t>
-            </w:r>
-            <w:r>
-              <w:rPr>
-                <w:lang w:val="en-US"/>
-              </w:rPr>
-              <w:t>1</w:t>
-            </w:r>
-            <w:r>
-              <w:rPr>
-                <w:lang w:val="en-US"/>
-              </w:rPr>
-              <w:t>]</w:t>
-            </w:r>
-            <w:r>
-              <w:rPr>
-                <w:lang w:val="en-US"/>
-              </w:rPr>
-              <w:t>)</w:t>
-            </w:r>
-          </w:p>
-          <w:p>
-            <w:pPr>
-              <w:spacing w:line="360" w:lineRule="auto"/>
-              <w:rPr>
-                <w:lang w:val="en-US"/>
-              </w:rPr>
-            </w:pPr>
-            <w:r>
-              <w:rPr>
-                <w:lang w:val="en-US"/>
-              </w:rPr>
-              <w:t xml:space="preserve">((pat, bat), </w:t>
-            </w:r>
-            <w:r>
-              <w:rPr>
-                <w:lang w:val="en-US"/>
-              </w:rPr>
-              <w:t>[</w:t>
-            </w:r>
-            <w:r>
-              <w:rPr>
-                <w:lang w:val="en-US"/>
-              </w:rPr>
-              <w:t>2</w:t>
-            </w:r>
-            <w:r>
-              <w:rPr>
-                <w:lang w:val="en-US"/>
-              </w:rPr>
-              <w:t>]</w:t>
-            </w:r>
-            <w:r>
-              <w:rPr>
-                <w:lang w:val="en-US"/>
-              </w:rPr>
-              <w:t>)</w:t>
-            </w:r>
-          </w:p>
-          <w:p>
-            <w:pPr>
-              <w:spacing w:line="360" w:lineRule="auto"/>
-              <w:rPr>
-                <w:lang w:val="en-US"/>
-              </w:rPr>
-            </w:pPr>
-            <w:r>
-              <w:rPr>
-                <w:lang w:val="en-US"/>
-              </w:rPr>
-              <w:t xml:space="preserve">((pat, cat), </w:t>
-            </w:r>
-            <w:r>
-              <w:rPr>
-                <w:lang w:val="en-US"/>
-              </w:rPr>
-              <w:t>[</w:t>
-            </w:r>
-            <w:r>
-              <w:rPr>
-                <w:lang w:val="en-US"/>
-              </w:rPr>
-              <w:t>1</w:t>
-            </w:r>
-            <w:r>
-              <w:rPr>
-                <w:lang w:val="en-US"/>
-              </w:rPr>
-              <w:t>]</w:t>
-            </w:r>
-            <w:r>
-              <w:rPr>
-                <w:lang w:val="en-US"/>
-              </w:rPr>
-              <w:t>)</w:t>
-            </w:r>
-          </w:p>
-          <w:p>
-            <w:pPr>
-              <w:spacing w:line="360" w:lineRule="auto"/>
-              <w:rPr>
-                <w:lang w:val="en-US"/>
-              </w:rPr>
-            </w:pPr>
-            <w:r>
-              <w:rPr>
-                <w:lang w:val="en-US"/>
-              </w:rPr>
-              <w:t xml:space="preserve">((pat, mat), </w:t>
-            </w:r>
-            <w:r>
-              <w:rPr>
-                <w:lang w:val="en-US"/>
-              </w:rPr>
-              <w:t>[</w:t>
-            </w:r>
-            <w:r>
-              <w:rPr>
-                <w:lang w:val="en-US"/>
-              </w:rPr>
-              <w:t>1</w:t>
-            </w:r>
-            <w:r>
-              <w:rPr>
-                <w:lang w:val="en-US"/>
-              </w:rPr>
-              <w:t>]</w:t>
-            </w:r>
-            <w:r>
-              <w:rPr>
-                <w:lang w:val="en-US"/>
-              </w:rPr>
-              <w:t>)</w:t>
-            </w:r>
-          </w:p>
-          <w:p>
-            <w:pPr>
-              <w:spacing w:line="360" w:lineRule="auto"/>
-              <w:rPr>
-                <w:lang w:val="en-US"/>
-              </w:rPr>
-            </w:pPr>
-            <w:r>
-              <w:rPr>
-                <w:lang w:val="en-US"/>
-              </w:rPr>
-              <w:t xml:space="preserve">((rat, bat), </w:t>
-            </w:r>
-            <w:r>
-              <w:rPr>
-                <w:lang w:val="en-US"/>
-              </w:rPr>
-              <w:t>[</w:t>
-            </w:r>
-            <w:r>
-              <w:rPr>
-                <w:lang w:val="en-US"/>
-              </w:rPr>
-              <w:t>1</w:t>
-            </w:r>
-            <w:r>
-              <w:rPr>
-                <w:lang w:val="en-US"/>
-              </w:rPr>
-              <w:t>,1]</w:t>
-            </w:r>
-            <w:r>
-              <w:rPr>
-                <w:lang w:val="en-US"/>
-              </w:rPr>
-              <w:t>)</w:t>
-            </w:r>
-          </w:p>
-          <w:p>
-            <w:pPr>
-              <w:spacing w:line="360" w:lineRule="auto"/>
-              <w:rPr>
-                <w:lang w:val="en-US"/>
-              </w:rPr>
-            </w:pPr>
-            <w:r>
-              <w:rPr>
-                <w:lang w:val="en-US"/>
-              </w:rPr>
-              <w:t xml:space="preserve">((rat, cat), </w:t>
-            </w:r>
-            <w:r>
-              <w:rPr>
-                <w:lang w:val="en-US"/>
-              </w:rPr>
-              <w:t>[</w:t>
-            </w:r>
-            <w:r>
-              <w:rPr>
-                <w:lang w:val="en-US"/>
-              </w:rPr>
-              <w:t>1</w:t>
-            </w:r>
-            <w:r>
-              <w:rPr>
-                <w:lang w:val="en-US"/>
-              </w:rPr>
-              <w:t>]</w:t>
-            </w:r>
-            <w:r>
-              <w:rPr>
-                <w:lang w:val="en-US"/>
-              </w:rPr>
-              <w:t>)</w:t>
+            <w:r>
+              <w:rPr>
+                <w:lang w:val="en-US"/>
+              </w:rPr>
+              <w:t>((rat, bat), [1,1])</w:t>
+            </w:r>
+          </w:p>
+          <w:p>
+            <w:pPr>
+              <w:spacing w:line="360" w:lineRule="auto"/>
+              <w:rPr>
+                <w:lang w:val="en-US"/>
+              </w:rPr>
+            </w:pPr>
+            <w:r>
+              <w:rPr>
+                <w:lang w:val="en-US"/>
+              </w:rPr>
+              <w:t>((rat, cat), [1])</w:t>
             </w:r>
           </w:p>
         </w:tc>
@@ -5597,6 +5385,7 @@
               <w:rPr>
                 <w:lang w:val="en-US"/>
               </w:rPr>
+              <w:lastRenderedPageBreak/>
               <w:t>Reducer 1 Output</w:t>
             </w:r>
           </w:p>
@@ -5640,7 +5429,89 @@
               <w:rPr>
                 <w:lang w:val="en-US"/>
               </w:rPr>
-              <w:t xml:space="preserve">((bat, cat), </w:t>
+              <w:t>((bat, cat), 1)</w:t>
+            </w:r>
+          </w:p>
+          <w:p>
+            <w:pPr>
+              <w:spacing w:line="360" w:lineRule="auto"/>
+              <w:rPr>
+                <w:lang w:val="en-US"/>
+              </w:rPr>
+            </w:pPr>
+            <w:r>
+              <w:rPr>
+                <w:lang w:val="en-US"/>
+              </w:rPr>
+              <w:t>((bat, mat), 2)</w:t>
+            </w:r>
+          </w:p>
+          <w:p>
+            <w:pPr>
+              <w:spacing w:line="360" w:lineRule="auto"/>
+              <w:rPr>
+                <w:lang w:val="en-US"/>
+              </w:rPr>
+            </w:pPr>
+            <w:r>
+              <w:rPr>
+                <w:lang w:val="en-US"/>
+              </w:rPr>
+              <w:t>((bat, pat), 2)</w:t>
+            </w:r>
+          </w:p>
+          <w:p>
+            <w:pPr>
+              <w:spacing w:line="360" w:lineRule="auto"/>
+              <w:rPr>
+                <w:lang w:val="en-US"/>
+              </w:rPr>
+            </w:pPr>
+            <w:r>
+              <w:rPr>
+                <w:lang w:val="en-US"/>
+              </w:rPr>
+              <w:t>((bat, rat), 2)</w:t>
+            </w:r>
+          </w:p>
+          <w:p>
+            <w:pPr>
+              <w:spacing w:line="360" w:lineRule="auto"/>
+              <w:rPr>
+                <w:lang w:val="en-US"/>
+              </w:rPr>
+            </w:pPr>
+            <w:r>
+              <w:rPr>
+                <w:lang w:val="en-US"/>
+              </w:rPr>
+              <w:t xml:space="preserve">((cat, bat), </w:t>
+            </w:r>
+            <w:r>
+              <w:rPr>
+                <w:lang w:val="en-US"/>
+              </w:rPr>
+              <w:t>5</w:t>
+            </w:r>
+            <w:r>
+              <w:rPr>
+                <w:lang w:val="en-US"/>
+              </w:rPr>
+              <w:t>)</w:t>
+            </w:r>
+          </w:p>
+          <w:p>
+            <w:pPr>
+              <w:spacing w:line="360" w:lineRule="auto"/>
+              <w:rPr>
+                <w:lang w:val="en-US"/>
+              </w:rPr>
+            </w:pPr>
+            <w:r>
+              <w:rPr>
+                <w:lang w:val="en-US"/>
+              </w:rPr>
+              <w:t xml:space="preserve">((cat, mat), </w:t>
             </w:r>
             <w:r>
               <w:rPr>
@@ -5666,13 +5537,27 @@
               <w:rPr>
                 <w:lang w:val="en-US"/>
               </w:rPr>
-              <w:t xml:space="preserve">((bat, mat), </w:t>
-            </w:r>
-            <w:r>
-              <w:rPr>
-                <w:lang w:val="en-US"/>
-              </w:rPr>
-              <w:t>2</w:t>
+              <w:t>((cat, pat), 1)</w:t>
+            </w:r>
+          </w:p>
+          <w:p>
+            <w:pPr>
+              <w:spacing w:line="360" w:lineRule="auto"/>
+              <w:rPr>
+                <w:lang w:val="en-US"/>
+              </w:rPr>
+            </w:pPr>
+            <w:r>
+              <w:rPr>
+                <w:lang w:val="en-US"/>
+              </w:rPr>
+              <w:t xml:space="preserve">((cat, rat), </w:t>
+            </w:r>
+            <w:r>
+              <w:rPr>
+                <w:lang w:val="en-US"/>
+              </w:rPr>
+              <w:t>3</w:t>
             </w:r>
             <w:r>
               <w:rPr>
@@ -5688,150 +5573,6 @@
                 <w:lang w:val="en-US"/>
               </w:rPr>
             </w:pPr>
-            <w:r>
-              <w:rPr>
-                <w:lang w:val="en-US"/>
-              </w:rPr>
-              <w:t xml:space="preserve">((bat, pat), </w:t>
-            </w:r>
-            <w:r>
-              <w:rPr>
-                <w:lang w:val="en-US"/>
-              </w:rPr>
-              <w:t>2</w:t>
-            </w:r>
-            <w:r>
-              <w:rPr>
-                <w:lang w:val="en-US"/>
-              </w:rPr>
-              <w:t>)</w:t>
-            </w:r>
-          </w:p>
-          <w:p>
-            <w:pPr>
-              <w:spacing w:line="360" w:lineRule="auto"/>
-              <w:rPr>
-                <w:lang w:val="en-US"/>
-              </w:rPr>
-            </w:pPr>
-            <w:r>
-              <w:rPr>
-                <w:lang w:val="en-US"/>
-              </w:rPr>
-              <w:t xml:space="preserve">((bat, rat), </w:t>
-            </w:r>
-            <w:r>
-              <w:rPr>
-                <w:lang w:val="en-US"/>
-              </w:rPr>
-              <w:t>2</w:t>
-            </w:r>
-            <w:r>
-              <w:rPr>
-                <w:lang w:val="en-US"/>
-              </w:rPr>
-              <w:t>)</w:t>
-            </w:r>
-          </w:p>
-          <w:p>
-            <w:pPr>
-              <w:spacing w:line="360" w:lineRule="auto"/>
-              <w:rPr>
-                <w:lang w:val="en-US"/>
-              </w:rPr>
-            </w:pPr>
-            <w:r>
-              <w:rPr>
-                <w:lang w:val="en-US"/>
-              </w:rPr>
-              <w:t xml:space="preserve">((cat, bat), </w:t>
-            </w:r>
-            <w:r>
-              <w:rPr>
-                <w:lang w:val="en-US"/>
-              </w:rPr>
-              <w:t>5</w:t>
-            </w:r>
-            <w:r>
-              <w:rPr>
-                <w:lang w:val="en-US"/>
-              </w:rPr>
-              <w:t>)</w:t>
-            </w:r>
-          </w:p>
-          <w:p>
-            <w:pPr>
-              <w:spacing w:line="360" w:lineRule="auto"/>
-              <w:rPr>
-                <w:lang w:val="en-US"/>
-              </w:rPr>
-            </w:pPr>
-            <w:r>
-              <w:rPr>
-                <w:lang w:val="en-US"/>
-              </w:rPr>
-              <w:t xml:space="preserve">((cat, mat), </w:t>
-            </w:r>
-            <w:r>
-              <w:rPr>
-                <w:lang w:val="en-US"/>
-              </w:rPr>
-              <w:t>2</w:t>
-            </w:r>
-            <w:r>
-              <w:rPr>
-                <w:lang w:val="en-US"/>
-              </w:rPr>
-              <w:t>)</w:t>
-            </w:r>
-          </w:p>
-          <w:p>
-            <w:pPr>
-              <w:spacing w:line="360" w:lineRule="auto"/>
-              <w:rPr>
-                <w:lang w:val="en-US"/>
-              </w:rPr>
-            </w:pPr>
-            <w:r>
-              <w:rPr>
-                <w:lang w:val="en-US"/>
-              </w:rPr>
-              <w:t xml:space="preserve">((cat, pat), </w:t>
-            </w:r>
-            <w:r>
-              <w:rPr>
-                <w:lang w:val="en-US"/>
-              </w:rPr>
-              <w:t>1)</w:t>
-            </w:r>
-          </w:p>
-          <w:p>
-            <w:pPr>
-              <w:spacing w:line="360" w:lineRule="auto"/>
-              <w:rPr>
-                <w:lang w:val="en-US"/>
-              </w:rPr>
-            </w:pPr>
-            <w:r>
-              <w:rPr>
-                <w:lang w:val="en-US"/>
-              </w:rPr>
-              <w:t xml:space="preserve">((cat, rat), </w:t>
-            </w:r>
-            <w:r>
-              <w:rPr>
-                <w:lang w:val="en-US"/>
-              </w:rPr>
-              <w:t>4)</w:t>
-            </w:r>
-          </w:p>
-          <w:p>
-            <w:pPr>
-              <w:spacing w:line="360" w:lineRule="auto"/>
-              <w:rPr>
-                <w:lang w:val="en-US"/>
-              </w:rPr>
-            </w:pPr>
           </w:p>
         </w:tc>
         <w:tc>
@@ -5850,65 +5591,35 @@
               <w:rPr>
                 <w:lang w:val="en-US"/>
               </w:rPr>
-              <w:t xml:space="preserve">((mat, bat), </w:t>
-            </w:r>
-            <w:r>
-              <w:rPr>
-                <w:lang w:val="en-US"/>
-              </w:rPr>
-              <w:t>1)</w:t>
-            </w:r>
-          </w:p>
-          <w:p>
-            <w:pPr>
-              <w:spacing w:line="360" w:lineRule="auto"/>
-              <w:rPr>
-                <w:lang w:val="en-US"/>
-              </w:rPr>
-            </w:pPr>
-            <w:r>
-              <w:rPr>
-                <w:lang w:val="en-US"/>
-              </w:rPr>
-              <w:t xml:space="preserve">((mat, cat), </w:t>
-            </w:r>
-            <w:r>
-              <w:rPr>
-                <w:lang w:val="en-US"/>
-              </w:rPr>
-              <w:t>1</w:t>
-            </w:r>
-            <w:r>
-              <w:rPr>
-                <w:lang w:val="en-US"/>
-              </w:rPr>
-              <w:t>)</w:t>
-            </w:r>
-          </w:p>
-          <w:p>
-            <w:pPr>
-              <w:spacing w:line="360" w:lineRule="auto"/>
-              <w:rPr>
-                <w:lang w:val="en-US"/>
-              </w:rPr>
-            </w:pPr>
-            <w:r>
-              <w:rPr>
-                <w:lang w:val="en-US"/>
-              </w:rPr>
-              <w:t xml:space="preserve">((mat, rat), </w:t>
-            </w:r>
-            <w:r>
-              <w:rPr>
-                <w:lang w:val="en-US"/>
-              </w:rPr>
-              <w:t>1</w:t>
-            </w:r>
-            <w:r>
-              <w:rPr>
-                <w:lang w:val="en-US"/>
-              </w:rPr>
-              <w:t>)</w:t>
+              <w:t>((mat, bat), 1)</w:t>
+            </w:r>
+          </w:p>
+          <w:p>
+            <w:pPr>
+              <w:spacing w:line="360" w:lineRule="auto"/>
+              <w:rPr>
+                <w:lang w:val="en-US"/>
+              </w:rPr>
+            </w:pPr>
+            <w:r>
+              <w:rPr>
+                <w:lang w:val="en-US"/>
+              </w:rPr>
+              <w:t>((mat, cat), 1)</w:t>
+            </w:r>
+          </w:p>
+          <w:p>
+            <w:pPr>
+              <w:spacing w:line="360" w:lineRule="auto"/>
+              <w:rPr>
+                <w:lang w:val="en-US"/>
+              </w:rPr>
+            </w:pPr>
+            <w:r>
+              <w:rPr>
+                <w:lang w:val="en-US"/>
+              </w:rPr>
+              <w:t>((mat, rat), 1)</w:t>
             </w:r>
           </w:p>
           <w:p>
@@ -5936,123 +5647,63 @@
               <w:rPr>
                 <w:lang w:val="en-US"/>
               </w:rPr>
-              <w:t xml:space="preserve">((pat, bat), </w:t>
-            </w:r>
-            <w:r>
-              <w:rPr>
-                <w:lang w:val="en-US"/>
-              </w:rPr>
-              <w:t>2</w:t>
-            </w:r>
-            <w:r>
-              <w:rPr>
-                <w:lang w:val="en-US"/>
-              </w:rPr>
-              <w:t>)</w:t>
-            </w:r>
-          </w:p>
-          <w:p>
-            <w:pPr>
-              <w:spacing w:line="360" w:lineRule="auto"/>
-              <w:rPr>
-                <w:lang w:val="en-US"/>
-              </w:rPr>
-            </w:pPr>
-            <w:r>
-              <w:rPr>
-                <w:lang w:val="en-US"/>
-              </w:rPr>
-              <w:t xml:space="preserve">((pat, cat), </w:t>
-            </w:r>
-            <w:r>
-              <w:rPr>
-                <w:lang w:val="en-US"/>
-              </w:rPr>
-              <w:t>1</w:t>
-            </w:r>
-            <w:r>
-              <w:rPr>
-                <w:lang w:val="en-US"/>
-              </w:rPr>
-              <w:t>)</w:t>
-            </w:r>
-          </w:p>
-          <w:p>
-            <w:pPr>
-              <w:spacing w:line="360" w:lineRule="auto"/>
-              <w:rPr>
-                <w:lang w:val="en-US"/>
-              </w:rPr>
-            </w:pPr>
-            <w:r>
-              <w:rPr>
-                <w:lang w:val="en-US"/>
-              </w:rPr>
-              <w:t xml:space="preserve">((pat, mat), </w:t>
-            </w:r>
-            <w:r>
-              <w:rPr>
-                <w:lang w:val="en-US"/>
-              </w:rPr>
-              <w:t>1</w:t>
-            </w:r>
-            <w:r>
-              <w:rPr>
-                <w:lang w:val="en-US"/>
-              </w:rPr>
-              <w:t>)</w:t>
-            </w:r>
-          </w:p>
-          <w:p>
-            <w:pPr>
-              <w:spacing w:line="360" w:lineRule="auto"/>
-              <w:rPr>
-                <w:lang w:val="en-US"/>
-              </w:rPr>
-            </w:pPr>
-            <w:r>
-              <w:rPr>
-                <w:lang w:val="en-US"/>
-              </w:rPr>
-              <w:t xml:space="preserve">((rat, bat), </w:t>
-            </w:r>
-            <w:r>
-              <w:rPr>
-                <w:lang w:val="en-US"/>
-              </w:rPr>
-              <w:t>2</w:t>
-            </w:r>
-            <w:r>
-              <w:rPr>
-                <w:lang w:val="en-US"/>
-              </w:rPr>
-              <w:t>)</w:t>
-            </w:r>
-          </w:p>
-          <w:p>
-            <w:pPr>
-              <w:spacing w:line="360" w:lineRule="auto"/>
-              <w:rPr>
-                <w:lang w:val="en-US"/>
-              </w:rPr>
-            </w:pPr>
-            <w:r>
-              <w:rPr>
-                <w:lang w:val="en-US"/>
-              </w:rPr>
-              <w:t xml:space="preserve">((rat, cat), </w:t>
-            </w:r>
-            <w:r>
-              <w:rPr>
-                <w:lang w:val="en-US"/>
-              </w:rPr>
-              <w:t>1</w:t>
-            </w:r>
-            <w:r>
-              <w:rPr>
-                <w:lang w:val="en-US"/>
-              </w:rPr>
-              <w:t>)</w:t>
+              <w:t>((pat, bat), 2)</w:t>
+            </w:r>
+          </w:p>
+          <w:p>
+            <w:pPr>
+              <w:spacing w:line="360" w:lineRule="auto"/>
+              <w:rPr>
+                <w:lang w:val="en-US"/>
+              </w:rPr>
+            </w:pPr>
+            <w:r>
+              <w:rPr>
+                <w:lang w:val="en-US"/>
+              </w:rPr>
+              <w:t>((pat, cat), 1)</w:t>
+            </w:r>
+          </w:p>
+          <w:p>
+            <w:pPr>
+              <w:spacing w:line="360" w:lineRule="auto"/>
+              <w:rPr>
+                <w:lang w:val="en-US"/>
+              </w:rPr>
+            </w:pPr>
+            <w:r>
+              <w:rPr>
+                <w:lang w:val="en-US"/>
+              </w:rPr>
+              <w:t>((pat, mat), 1)</w:t>
+            </w:r>
+          </w:p>
+          <w:p>
+            <w:pPr>
+              <w:spacing w:line="360" w:lineRule="auto"/>
+              <w:rPr>
+                <w:lang w:val="en-US"/>
+              </w:rPr>
+            </w:pPr>
+            <w:r>
+              <w:rPr>
+                <w:lang w:val="en-US"/>
+              </w:rPr>
+              <w:t>((rat, bat), 2)</w:t>
+            </w:r>
+          </w:p>
+          <w:p>
+            <w:pPr>
+              <w:spacing w:line="360" w:lineRule="auto"/>
+              <w:rPr>
+                <w:lang w:val="en-US"/>
+              </w:rPr>
+            </w:pPr>
+            <w:r>
+              <w:rPr>
+                <w:lang w:val="en-US"/>
+              </w:rPr>
+              <w:t>((rat, cat), 1)</w:t>
             </w:r>
           </w:p>
         </w:tc>
@@ -6478,7 +6129,6 @@
               <w:rPr>
                 <w:lang w:val="en-US"/>
               </w:rPr>
-              <w:lastRenderedPageBreak/>
               <w:t>W(cat) = {bat, rat, bat}</w:t>
             </w:r>
           </w:p>
@@ -6621,6 +6271,7 @@
               <w:rPr>
                 <w:lang w:val="en-US"/>
               </w:rPr>
+              <w:lastRenderedPageBreak/>
               <w:t>Mapper 1</w:t>
             </w:r>
           </w:p>
@@ -7256,7 +6907,95 @@
               <w:rPr>
                 <w:lang w:val="en-US"/>
               </w:rPr>
-              <w:t xml:space="preserve">(bat, </w:t>
+              <w:t>(bat, [[cat: 1, pat: 1], [rat: 1], [mat: 1, pat: 1]</w:t>
+            </w:r>
+            <w:proofErr w:type="gramStart"/>
+            <w:r>
+              <w:rPr>
+                <w:lang w:val="en-US"/>
+              </w:rPr>
+              <w:t>, ,</w:t>
+            </w:r>
+            <w:proofErr w:type="gramEnd"/>
+            <w:r>
+              <w:rPr>
+                <w:lang w:val="en-US"/>
+              </w:rPr>
+              <w:t xml:space="preserve"> [mat: 1]] )</w:t>
+            </w:r>
+          </w:p>
+          <w:p>
+            <w:pPr>
+              <w:spacing w:line="360" w:lineRule="auto"/>
+              <w:rPr>
+                <w:lang w:val="en-US"/>
+              </w:rPr>
+            </w:pPr>
+            <w:r>
+              <w:rPr>
+                <w:lang w:val="en-US"/>
+              </w:rPr>
+              <w:t>(</w:t>
+            </w:r>
+            <w:proofErr w:type="gramStart"/>
+            <w:r>
+              <w:rPr>
+                <w:lang w:val="en-US"/>
+              </w:rPr>
+              <w:t>cat</w:t>
+            </w:r>
+            <w:proofErr w:type="gramEnd"/>
+            <w:r>
+              <w:rPr>
+                <w:lang w:val="en-US"/>
+              </w:rPr>
+              <w:t>, [[mat: 1, rat: 1], [mat: 1, rat: 1],</w:t>
+            </w:r>
+            <w:r>
+              <w:rPr>
+                <w:lang w:val="en-US"/>
+              </w:rPr>
+              <w:t xml:space="preserve"> [pat: 1]</w:t>
+            </w:r>
+            <w:r>
+              <w:rPr>
+                <w:lang w:val="en-US"/>
+              </w:rPr>
+              <w:t>, [bat: 2, rat: 1], [rat: 2, bat: 1], [bat: 1, mat: 1]])</w:t>
+            </w:r>
+          </w:p>
+        </w:tc>
+        <w:tc>
+          <w:tcPr>
+            <w:tcW w:w="4675" w:type="dxa"/>
+            <w:shd w:val="clear" w:color="auto" w:fill="auto"/>
+          </w:tcPr>
+          <w:p>
+            <w:pPr>
+              <w:spacing w:line="360" w:lineRule="auto"/>
+              <w:rPr>
+                <w:lang w:val="en-US"/>
+              </w:rPr>
+            </w:pPr>
+            <w:r>
+              <w:rPr>
+                <w:lang w:val="en-US"/>
+              </w:rPr>
+              <w:t>(</w:t>
+            </w:r>
+            <w:proofErr w:type="gramStart"/>
+            <w:r>
+              <w:rPr>
+                <w:lang w:val="en-US"/>
+              </w:rPr>
+              <w:t>mat</w:t>
+            </w:r>
+            <w:proofErr w:type="gramEnd"/>
+            <w:r>
+              <w:rPr>
+                <w:lang w:val="en-US"/>
+              </w:rPr>
+              <w:t xml:space="preserve">, </w:t>
             </w:r>
             <w:r>
               <w:rPr>
@@ -7268,309 +7007,47 @@
               <w:rPr>
                 <w:lang w:val="en-US"/>
               </w:rPr>
-              <w:t>[cat: 1, pat: 1]</w:t>
-            </w:r>
-            <w:r>
-              <w:rPr>
-                <w:lang w:val="en-US"/>
-              </w:rPr>
-              <w:t xml:space="preserve">, </w:t>
-            </w:r>
-            <w:r>
-              <w:rPr>
-                <w:lang w:val="en-US"/>
-              </w:rPr>
-              <w:t>[rat: 1]</w:t>
-            </w:r>
-            <w:r>
-              <w:rPr>
-                <w:lang w:val="en-US"/>
-              </w:rPr>
-              <w:t xml:space="preserve">, </w:t>
-            </w:r>
-            <w:r>
-              <w:rPr>
-                <w:lang w:val="en-US"/>
-              </w:rPr>
-              <w:t>[mat: 1, pat: 1]</w:t>
+              <w:t>[pat: 1, bat: 1]</w:t>
+            </w:r>
+            <w:r>
+              <w:rPr>
+                <w:lang w:val="en-US"/>
+              </w:rPr>
+              <w:t>, [bat: 1], [cat: 1, bat: 1, mat:  1]]</w:t>
+            </w:r>
+            <w:r>
+              <w:rPr>
+                <w:lang w:val="en-US"/>
+              </w:rPr>
+              <w:t>)</w:t>
+            </w:r>
+          </w:p>
+          <w:p>
+            <w:pPr>
+              <w:spacing w:line="360" w:lineRule="auto"/>
+              <w:rPr>
+                <w:lang w:val="en-US"/>
+              </w:rPr>
+            </w:pPr>
+            <w:r>
+              <w:rPr>
+                <w:lang w:val="en-US"/>
+              </w:rPr>
+              <w:t>(</w:t>
             </w:r>
             <w:proofErr w:type="gramStart"/>
             <w:r>
               <w:rPr>
                 <w:lang w:val="en-US"/>
               </w:rPr>
-              <w:t xml:space="preserve">, </w:t>
-            </w:r>
-            <w:r>
-              <w:rPr>
-                <w:lang w:val="en-US"/>
-              </w:rPr>
-              <w:t>,</w:t>
+              <w:t>pat</w:t>
             </w:r>
             <w:proofErr w:type="gramEnd"/>
             <w:r>
               <w:rPr>
                 <w:lang w:val="en-US"/>
               </w:rPr>
-              <w:t xml:space="preserve"> [mat: 1]</w:t>
-            </w:r>
-            <w:r>
-              <w:rPr>
-                <w:lang w:val="en-US"/>
-              </w:rPr>
-              <w:t xml:space="preserve">] </w:t>
-            </w:r>
-            <w:r>
-              <w:rPr>
-                <w:lang w:val="en-US"/>
-              </w:rPr>
-              <w:t>)</w:t>
-            </w:r>
-          </w:p>
-          <w:p>
-            <w:pPr>
-              <w:spacing w:line="360" w:lineRule="auto"/>
-              <w:rPr>
-                <w:lang w:val="en-US"/>
-              </w:rPr>
-            </w:pPr>
-            <w:r>
-              <w:rPr>
-                <w:lang w:val="en-US"/>
-              </w:rPr>
-              <w:t>(</w:t>
-            </w:r>
-            <w:proofErr w:type="gramStart"/>
-            <w:r>
-              <w:rPr>
-                <w:lang w:val="en-US"/>
-              </w:rPr>
-              <w:t>cat</w:t>
-            </w:r>
-            <w:proofErr w:type="gramEnd"/>
-            <w:r>
-              <w:rPr>
-                <w:lang w:val="en-US"/>
-              </w:rPr>
-              <w:t xml:space="preserve">, </w:t>
-            </w:r>
-            <w:r>
-              <w:rPr>
-                <w:lang w:val="en-US"/>
-              </w:rPr>
-              <w:t>[</w:t>
-            </w:r>
-            <w:r>
-              <w:rPr>
-                <w:lang w:val="en-US"/>
-              </w:rPr>
-              <w:t>[mat: 1, rat: 1]</w:t>
-            </w:r>
-            <w:r>
-              <w:rPr>
-                <w:lang w:val="en-US"/>
-              </w:rPr>
-              <w:t xml:space="preserve">, </w:t>
-            </w:r>
-            <w:r>
-              <w:rPr>
-                <w:lang w:val="en-US"/>
-              </w:rPr>
-              <w:t>[mat: 1, rat: 1]</w:t>
-            </w:r>
-            <w:r>
-              <w:rPr>
-                <w:lang w:val="en-US"/>
-              </w:rPr>
-              <w:t>,</w:t>
-            </w:r>
-            <w:r>
-              <w:rPr>
-                <w:lang w:val="en-US"/>
-              </w:rPr>
-              <w:t xml:space="preserve"> [pat: 1]</w:t>
-            </w:r>
-            <w:r>
-              <w:rPr>
-                <w:lang w:val="en-US"/>
-              </w:rPr>
-              <w:t xml:space="preserve">, </w:t>
-            </w:r>
-            <w:r>
-              <w:rPr>
-                <w:lang w:val="en-US"/>
-              </w:rPr>
-              <w:t>[bat: 2, rat: 1]</w:t>
-            </w:r>
-            <w:r>
-              <w:rPr>
-                <w:lang w:val="en-US"/>
-              </w:rPr>
-              <w:t xml:space="preserve">, </w:t>
-            </w:r>
-            <w:r>
-              <w:rPr>
-                <w:lang w:val="en-US"/>
-              </w:rPr>
-              <w:t>[rat: 2, bat: 1]</w:t>
-            </w:r>
-            <w:r>
-              <w:rPr>
-                <w:lang w:val="en-US"/>
-              </w:rPr>
-              <w:t xml:space="preserve">, </w:t>
-            </w:r>
-            <w:r>
-              <w:rPr>
-                <w:lang w:val="en-US"/>
-              </w:rPr>
-              <w:t>[bat: 1, mat: 1]</w:t>
-            </w:r>
-            <w:r>
-              <w:rPr>
-                <w:lang w:val="en-US"/>
-              </w:rPr>
-              <w:t>]</w:t>
-            </w:r>
-            <w:r>
-              <w:rPr>
-                <w:lang w:val="en-US"/>
-              </w:rPr>
-              <w:t>)</w:t>
-            </w:r>
-          </w:p>
-        </w:tc>
-        <w:tc>
-          <w:tcPr>
-            <w:tcW w:w="4675" w:type="dxa"/>
-            <w:shd w:val="clear" w:color="auto" w:fill="auto"/>
-          </w:tcPr>
-          <w:p>
-            <w:pPr>
-              <w:spacing w:line="360" w:lineRule="auto"/>
-              <w:rPr>
-                <w:lang w:val="en-US"/>
-              </w:rPr>
-            </w:pPr>
-            <w:r>
-              <w:rPr>
-                <w:lang w:val="en-US"/>
-              </w:rPr>
-              <w:t>(</w:t>
-            </w:r>
-            <w:proofErr w:type="gramStart"/>
-            <w:r>
-              <w:rPr>
-                <w:lang w:val="en-US"/>
-              </w:rPr>
-              <w:t>mat</w:t>
-            </w:r>
-            <w:proofErr w:type="gramEnd"/>
-            <w:r>
-              <w:rPr>
-                <w:lang w:val="en-US"/>
-              </w:rPr>
-              <w:t xml:space="preserve">, </w:t>
-            </w:r>
-            <w:r>
-              <w:rPr>
-                <w:lang w:val="en-US"/>
-              </w:rPr>
-              <w:t>[</w:t>
-            </w:r>
-            <w:r>
-              <w:rPr>
-                <w:lang w:val="en-US"/>
-              </w:rPr>
-              <w:t>[pat: 1, bat: 1]</w:t>
-            </w:r>
-            <w:r>
-              <w:rPr>
-                <w:lang w:val="en-US"/>
-              </w:rPr>
-              <w:t xml:space="preserve">, </w:t>
-            </w:r>
-            <w:r>
-              <w:rPr>
-                <w:lang w:val="en-US"/>
-              </w:rPr>
-              <w:t>[bat: 1]</w:t>
-            </w:r>
-            <w:r>
-              <w:rPr>
-                <w:lang w:val="en-US"/>
-              </w:rPr>
-              <w:t xml:space="preserve">, </w:t>
-            </w:r>
-            <w:r>
-              <w:rPr>
-                <w:lang w:val="en-US"/>
-              </w:rPr>
-              <w:t>[cat: 1, bat: 1, mat:  1</w:t>
-            </w:r>
-            <w:r>
-              <w:rPr>
-                <w:lang w:val="en-US"/>
-              </w:rPr>
-              <w:t>]]</w:t>
-            </w:r>
-            <w:r>
-              <w:rPr>
-                <w:lang w:val="en-US"/>
-              </w:rPr>
-              <w:t>)</w:t>
-            </w:r>
-          </w:p>
-          <w:p>
-            <w:pPr>
-              <w:spacing w:line="360" w:lineRule="auto"/>
-              <w:rPr>
-                <w:lang w:val="en-US"/>
-              </w:rPr>
-            </w:pPr>
-            <w:r>
-              <w:rPr>
-                <w:lang w:val="en-US"/>
-              </w:rPr>
-              <w:t>(</w:t>
-            </w:r>
-            <w:proofErr w:type="gramStart"/>
-            <w:r>
-              <w:rPr>
-                <w:lang w:val="en-US"/>
-              </w:rPr>
-              <w:t>pat</w:t>
-            </w:r>
-            <w:proofErr w:type="gramEnd"/>
-            <w:r>
-              <w:rPr>
-                <w:lang w:val="en-US"/>
-              </w:rPr>
-              <w:t>,</w:t>
-            </w:r>
-            <w:r>
-              <w:rPr>
-                <w:lang w:val="en-US"/>
-              </w:rPr>
-              <w:t xml:space="preserve"> [</w:t>
-            </w:r>
-            <w:r>
-              <w:rPr>
-                <w:lang w:val="en-US"/>
-              </w:rPr>
-              <w:t xml:space="preserve"> [cat: 1, bat: 1, mat:  1]</w:t>
-            </w:r>
-            <w:r>
-              <w:rPr>
-                <w:lang w:val="en-US"/>
-              </w:rPr>
-              <w:t>, [bat: 1]</w:t>
-            </w:r>
-            <w:r>
-              <w:rPr>
-                <w:lang w:val="en-US"/>
-              </w:rPr>
-              <w:t>)</w:t>
+              <w:t>, [ [cat: 1, bat: 1, mat:  1], [bat: 1])</w:t>
             </w:r>
           </w:p>
           <w:p>
@@ -7900,19 +7377,7 @@
               <w:rPr>
                 <w:lang w:val="en-US"/>
               </w:rPr>
-              <w:t xml:space="preserve">, [bat: </w:t>
-            </w:r>
-            <w:r>
-              <w:rPr>
-                <w:lang w:val="en-US"/>
-              </w:rPr>
-              <w:t>2, cat: 1, rat: 1</w:t>
-            </w:r>
-            <w:r>
-              <w:rPr>
-                <w:lang w:val="en-US"/>
-              </w:rPr>
-              <w:t xml:space="preserve">]) </w:t>
+              <w:t xml:space="preserve">, [bat: 2, cat: 1, rat: 1]) </w:t>
             </w:r>
           </w:p>
           <w:p>
@@ -8076,7 +7541,6 @@
               <w:rPr>
                 <w:lang w:val="en-US"/>
               </w:rPr>
-              <w:lastRenderedPageBreak/>
               <w:t>cat mat rat cat</w:t>
             </w:r>
           </w:p>
@@ -8738,7 +8202,196 @@
               <w:rPr>
                 <w:lang w:val="en-US"/>
               </w:rPr>
-              <w:t>, [cat: 1, pat: 1</w:t>
+              <w:t>, [cat: 1, pat: 1, rat: 1])</w:t>
+            </w:r>
+          </w:p>
+          <w:p>
+            <w:pPr>
+              <w:spacing w:line="360" w:lineRule="auto"/>
+              <w:rPr>
+                <w:lang w:val="en-US"/>
+              </w:rPr>
+            </w:pPr>
+            <w:r>
+              <w:rPr>
+                <w:lang w:val="en-US"/>
+              </w:rPr>
+              <w:t>(</w:t>
+            </w:r>
+            <w:proofErr w:type="gramStart"/>
+            <w:r>
+              <w:rPr>
+                <w:lang w:val="en-US"/>
+              </w:rPr>
+              <w:t>cat</w:t>
+            </w:r>
+            <w:proofErr w:type="gramEnd"/>
+            <w:r>
+              <w:rPr>
+                <w:lang w:val="en-US"/>
+              </w:rPr>
+              <w:t>, [</w:t>
+            </w:r>
+            <w:r>
+              <w:rPr>
+                <w:lang w:val="en-US"/>
+              </w:rPr>
+              <w:t xml:space="preserve">bat: </w:t>
+            </w:r>
+            <w:r>
+              <w:rPr>
+                <w:lang w:val="en-US"/>
+              </w:rPr>
+              <w:t>3</w:t>
+            </w:r>
+            <w:r>
+              <w:rPr>
+                <w:lang w:val="en-US"/>
+              </w:rPr>
+              <w:t xml:space="preserve">, </w:t>
+            </w:r>
+            <w:r>
+              <w:rPr>
+                <w:lang w:val="en-US"/>
+              </w:rPr>
+              <w:t xml:space="preserve">mat: </w:t>
+            </w:r>
+            <w:r>
+              <w:rPr>
+                <w:lang w:val="en-US"/>
+              </w:rPr>
+              <w:t>1</w:t>
+            </w:r>
+            <w:r>
+              <w:rPr>
+                <w:lang w:val="en-US"/>
+              </w:rPr>
+              <w:t xml:space="preserve">, </w:t>
+            </w:r>
+            <w:r>
+              <w:rPr>
+                <w:lang w:val="en-US"/>
+              </w:rPr>
+              <w:t xml:space="preserve">pat: 1, </w:t>
+            </w:r>
+            <w:r>
+              <w:rPr>
+                <w:lang w:val="en-US"/>
+              </w:rPr>
+              <w:t xml:space="preserve">rat: </w:t>
+            </w:r>
+            <w:r>
+              <w:rPr>
+                <w:lang w:val="en-US"/>
+              </w:rPr>
+              <w:t>2</w:t>
+            </w:r>
+            <w:r>
+              <w:rPr>
+                <w:lang w:val="en-US"/>
+              </w:rPr>
+              <w:t>])</w:t>
+            </w:r>
+          </w:p>
+          <w:p>
+            <w:pPr>
+              <w:spacing w:line="360" w:lineRule="auto"/>
+              <w:rPr>
+                <w:lang w:val="en-US"/>
+              </w:rPr>
+            </w:pPr>
+            <w:r>
+              <w:rPr>
+                <w:lang w:val="en-US"/>
+              </w:rPr>
+              <w:t>(</w:t>
+            </w:r>
+            <w:proofErr w:type="gramStart"/>
+            <w:r>
+              <w:rPr>
+                <w:lang w:val="en-US"/>
+              </w:rPr>
+              <w:t>mat</w:t>
+            </w:r>
+            <w:proofErr w:type="gramEnd"/>
+            <w:r>
+              <w:rPr>
+                <w:lang w:val="en-US"/>
+              </w:rPr>
+              <w:t>, [rat: 1, cat: 1])</w:t>
+            </w:r>
+          </w:p>
+          <w:p>
+            <w:pPr>
+              <w:spacing w:line="360" w:lineRule="auto"/>
+              <w:rPr>
+                <w:lang w:val="en-US"/>
+              </w:rPr>
+            </w:pPr>
+            <w:r>
+              <w:rPr>
+                <w:lang w:val="en-US"/>
+              </w:rPr>
+              <w:t>(</w:t>
+            </w:r>
+            <w:proofErr w:type="gramStart"/>
+            <w:r>
+              <w:rPr>
+                <w:lang w:val="en-US"/>
+              </w:rPr>
+              <w:t>rat</w:t>
+            </w:r>
+            <w:proofErr w:type="gramEnd"/>
+            <w:r>
+              <w:rPr>
+                <w:lang w:val="en-US"/>
+              </w:rPr>
+              <w:t>, [</w:t>
+            </w:r>
+            <w:r>
+              <w:rPr>
+                <w:lang w:val="en-US"/>
+              </w:rPr>
+              <w:t xml:space="preserve">bat: 1, </w:t>
+            </w:r>
+            <w:r>
+              <w:rPr>
+                <w:lang w:val="en-US"/>
+              </w:rPr>
+              <w:t>cat: 1])</w:t>
+            </w:r>
+          </w:p>
+        </w:tc>
+        <w:tc>
+          <w:tcPr>
+            <w:tcW w:w="4675" w:type="dxa"/>
+          </w:tcPr>
+          <w:p>
+            <w:pPr>
+              <w:spacing w:line="360" w:lineRule="auto"/>
+              <w:rPr>
+                <w:lang w:val="en-US"/>
+              </w:rPr>
+            </w:pPr>
+            <w:r>
+              <w:rPr>
+                <w:lang w:val="en-US"/>
+              </w:rPr>
+              <w:t>(</w:t>
+            </w:r>
+            <w:proofErr w:type="gramStart"/>
+            <w:r>
+              <w:rPr>
+                <w:lang w:val="en-US"/>
+              </w:rPr>
+              <w:t>bat</w:t>
+            </w:r>
+            <w:proofErr w:type="gramEnd"/>
+            <w:r>
+              <w:rPr>
+                <w:lang w:val="en-US"/>
+              </w:rPr>
+              <w:t>, [mat: 2, pat: 1</w:t>
             </w:r>
             <w:r>
               <w:rPr>
@@ -8784,49 +8437,13 @@
               <w:rPr>
                 <w:lang w:val="en-US"/>
               </w:rPr>
-              <w:t xml:space="preserve">bat: 2, </w:t>
-            </w:r>
-            <w:r>
-              <w:rPr>
-                <w:lang w:val="en-US"/>
-              </w:rPr>
-              <w:t xml:space="preserve">mat: </w:t>
-            </w:r>
-            <w:r>
-              <w:rPr>
-                <w:lang w:val="en-US"/>
-              </w:rPr>
-              <w:t>2</w:t>
-            </w:r>
-            <w:r>
-              <w:rPr>
-                <w:lang w:val="en-US"/>
-              </w:rPr>
-              <w:t xml:space="preserve">, </w:t>
-            </w:r>
-            <w:r>
-              <w:rPr>
-                <w:lang w:val="en-US"/>
-              </w:rPr>
-              <w:t xml:space="preserve">pat: 1, </w:t>
-            </w:r>
-            <w:r>
-              <w:rPr>
-                <w:lang w:val="en-US"/>
-              </w:rPr>
-              <w:t xml:space="preserve">rat: </w:t>
-            </w:r>
-            <w:r>
-              <w:rPr>
-                <w:lang w:val="en-US"/>
-              </w:rPr>
-              <w:t>3</w:t>
-            </w:r>
-            <w:r>
-              <w:rPr>
-                <w:lang w:val="en-US"/>
-              </w:rPr>
-              <w:t>])</w:t>
+              <w:t xml:space="preserve">bat: 2, mat: 1, </w:t>
+            </w:r>
+            <w:r>
+              <w:rPr>
+                <w:lang w:val="en-US"/>
+              </w:rPr>
+              <w:t>rat: 2])</w:t>
             </w:r>
           </w:p>
           <w:p>
@@ -8854,7 +8471,7 @@
               <w:rPr>
                 <w:lang w:val="en-US"/>
               </w:rPr>
-              <w:t>, [rat: 1, cat: 1])</w:t>
+              <w:t>, [pat: 1, bat: 1])</w:t>
             </w:r>
           </w:p>
           <w:p>
@@ -8875,6 +8492,34 @@
               <w:rPr>
                 <w:lang w:val="en-US"/>
               </w:rPr>
+              <w:t>pat</w:t>
+            </w:r>
+            <w:proofErr w:type="gramEnd"/>
+            <w:r>
+              <w:rPr>
+                <w:lang w:val="en-US"/>
+              </w:rPr>
+              <w:t>, [cat: 1, bat: 2, mat:  1])</w:t>
+            </w:r>
+          </w:p>
+          <w:p>
+            <w:pPr>
+              <w:spacing w:line="360" w:lineRule="auto"/>
+              <w:rPr>
+                <w:lang w:val="en-US"/>
+              </w:rPr>
+            </w:pPr>
+            <w:r>
+              <w:rPr>
+                <w:lang w:val="en-US"/>
+              </w:rPr>
+              <w:t>(</w:t>
+            </w:r>
+            <w:proofErr w:type="gramStart"/>
+            <w:r>
+              <w:rPr>
+                <w:lang w:val="en-US"/>
+              </w:rPr>
               <w:t>rat</w:t>
             </w:r>
             <w:proofErr w:type="gramEnd"/>
@@ -8882,200 +8527,7 @@
               <w:rPr>
                 <w:lang w:val="en-US"/>
               </w:rPr>
-              <w:t>, [</w:t>
-            </w:r>
-            <w:r>
-              <w:rPr>
-                <w:lang w:val="en-US"/>
-              </w:rPr>
-              <w:t xml:space="preserve">bat: 1, </w:t>
-            </w:r>
-            <w:r>
-              <w:rPr>
-                <w:lang w:val="en-US"/>
-              </w:rPr>
-              <w:t>cat: 1])</w:t>
-            </w:r>
-          </w:p>
-        </w:tc>
-        <w:tc>
-          <w:tcPr>
-            <w:tcW w:w="4675" w:type="dxa"/>
-          </w:tcPr>
-          <w:p>
-            <w:pPr>
-              <w:spacing w:line="360" w:lineRule="auto"/>
-              <w:rPr>
-                <w:lang w:val="en-US"/>
-              </w:rPr>
-            </w:pPr>
-            <w:r>
-              <w:rPr>
-                <w:lang w:val="en-US"/>
-              </w:rPr>
-              <w:t>(</w:t>
-            </w:r>
-            <w:proofErr w:type="gramStart"/>
-            <w:r>
-              <w:rPr>
-                <w:lang w:val="en-US"/>
-              </w:rPr>
-              <w:t>bat</w:t>
-            </w:r>
-            <w:proofErr w:type="gramEnd"/>
-            <w:r>
-              <w:rPr>
-                <w:lang w:val="en-US"/>
-              </w:rPr>
-              <w:t xml:space="preserve">, [mat: </w:t>
-            </w:r>
-            <w:r>
-              <w:rPr>
-                <w:lang w:val="en-US"/>
-              </w:rPr>
-              <w:t>2</w:t>
-            </w:r>
-            <w:r>
-              <w:rPr>
-                <w:lang w:val="en-US"/>
-              </w:rPr>
-              <w:t>, pat: 1])</w:t>
-            </w:r>
-          </w:p>
-          <w:p>
-            <w:pPr>
-              <w:spacing w:line="360" w:lineRule="auto"/>
-              <w:rPr>
-                <w:lang w:val="en-US"/>
-              </w:rPr>
-            </w:pPr>
-            <w:r>
-              <w:rPr>
-                <w:lang w:val="en-US"/>
-              </w:rPr>
-              <w:t>(</w:t>
-            </w:r>
-            <w:proofErr w:type="gramStart"/>
-            <w:r>
-              <w:rPr>
-                <w:lang w:val="en-US"/>
-              </w:rPr>
-              <w:t>cat</w:t>
-            </w:r>
-            <w:proofErr w:type="gramEnd"/>
-            <w:r>
-              <w:rPr>
-                <w:lang w:val="en-US"/>
-              </w:rPr>
-              <w:t>, [</w:t>
-            </w:r>
-            <w:r>
-              <w:rPr>
-                <w:lang w:val="en-US"/>
-              </w:rPr>
-              <w:t xml:space="preserve">bat: 2, mat: 1, </w:t>
-            </w:r>
-            <w:r>
-              <w:rPr>
-                <w:lang w:val="en-US"/>
-              </w:rPr>
-              <w:t>rat: 2])</w:t>
-            </w:r>
-          </w:p>
-          <w:p>
-            <w:pPr>
-              <w:spacing w:line="360" w:lineRule="auto"/>
-              <w:rPr>
-                <w:lang w:val="en-US"/>
-              </w:rPr>
-            </w:pPr>
-            <w:r>
-              <w:rPr>
-                <w:lang w:val="en-US"/>
-              </w:rPr>
-              <w:t>(</w:t>
-            </w:r>
-            <w:proofErr w:type="gramStart"/>
-            <w:r>
-              <w:rPr>
-                <w:lang w:val="en-US"/>
-              </w:rPr>
-              <w:t>mat</w:t>
-            </w:r>
-            <w:proofErr w:type="gramEnd"/>
-            <w:r>
-              <w:rPr>
-                <w:lang w:val="en-US"/>
-              </w:rPr>
-              <w:t>, [pat: 1, bat: 1])</w:t>
-            </w:r>
-          </w:p>
-          <w:p>
-            <w:pPr>
-              <w:spacing w:line="360" w:lineRule="auto"/>
-              <w:rPr>
-                <w:lang w:val="en-US"/>
-              </w:rPr>
-            </w:pPr>
-            <w:r>
-              <w:rPr>
-                <w:lang w:val="en-US"/>
-              </w:rPr>
-              <w:t>(</w:t>
-            </w:r>
-            <w:proofErr w:type="gramStart"/>
-            <w:r>
-              <w:rPr>
-                <w:lang w:val="en-US"/>
-              </w:rPr>
-              <w:t>pat</w:t>
-            </w:r>
-            <w:proofErr w:type="gramEnd"/>
-            <w:r>
-              <w:rPr>
-                <w:lang w:val="en-US"/>
-              </w:rPr>
-              <w:t xml:space="preserve">, [cat: 1, bat: </w:t>
-            </w:r>
-            <w:r>
-              <w:rPr>
-                <w:lang w:val="en-US"/>
-              </w:rPr>
-              <w:t>2</w:t>
-            </w:r>
-            <w:r>
-              <w:rPr>
-                <w:lang w:val="en-US"/>
-              </w:rPr>
-              <w:t>, mat:  1])</w:t>
-            </w:r>
-          </w:p>
-          <w:p>
-            <w:pPr>
-              <w:spacing w:line="360" w:lineRule="auto"/>
-              <w:rPr>
-                <w:lang w:val="en-US"/>
-              </w:rPr>
-            </w:pPr>
-            <w:r>
-              <w:rPr>
-                <w:lang w:val="en-US"/>
-              </w:rPr>
-              <w:t>(</w:t>
-            </w:r>
-            <w:proofErr w:type="gramStart"/>
-            <w:r>
-              <w:rPr>
-                <w:lang w:val="en-US"/>
-              </w:rPr>
-              <w:t>rat</w:t>
-            </w:r>
-            <w:proofErr w:type="gramEnd"/>
-            <w:r>
-              <w:rPr>
-                <w:lang w:val="en-US"/>
-              </w:rPr>
-              <w:t>, [bat: 1, rat: 1])</w:t>
+              <w:t>, [bat: 1])</w:t>
             </w:r>
           </w:p>
         </w:tc>
@@ -9179,7 +8631,19 @@
               <w:rPr>
                 <w:lang w:val="en-US"/>
               </w:rPr>
-              <w:t>, pat: 1]] )</w:t>
+              <w:t>, pat: 1</w:t>
+            </w:r>
+            <w:r>
+              <w:rPr>
+                <w:lang w:val="en-US"/>
+              </w:rPr>
+              <w:t>, rat: 1</w:t>
+            </w:r>
+            <w:r>
+              <w:rPr>
+                <w:lang w:val="en-US"/>
+              </w:rPr>
+              <w:t>]] )</w:t>
             </w:r>
           </w:p>
           <w:p>
@@ -9213,7 +8677,19 @@
               <w:rPr>
                 <w:lang w:val="en-US"/>
               </w:rPr>
-              <w:t xml:space="preserve">bat: 2, </w:t>
+              <w:t xml:space="preserve">bat: </w:t>
+            </w:r>
+            <w:r>
+              <w:rPr>
+                <w:lang w:val="en-US"/>
+              </w:rPr>
+              <w:t>3</w:t>
+            </w:r>
+            <w:r>
+              <w:rPr>
+                <w:lang w:val="en-US"/>
+              </w:rPr>
+              <w:t xml:space="preserve">, </w:t>
             </w:r>
             <w:r>
               <w:rPr>
@@ -9225,193 +8701,157 @@
               <w:rPr>
                 <w:lang w:val="en-US"/>
               </w:rPr>
+              <w:t>1</w:t>
+            </w:r>
+            <w:r>
+              <w:rPr>
+                <w:lang w:val="en-US"/>
+              </w:rPr>
+              <w:t xml:space="preserve">, </w:t>
+            </w:r>
+            <w:r>
+              <w:rPr>
+                <w:lang w:val="en-US"/>
+              </w:rPr>
+              <w:t xml:space="preserve">pat: 1, </w:t>
+            </w:r>
+            <w:r>
+              <w:rPr>
+                <w:lang w:val="en-US"/>
+              </w:rPr>
+              <w:t xml:space="preserve">rat: </w:t>
+            </w:r>
+            <w:r>
+              <w:rPr>
+                <w:lang w:val="en-US"/>
+              </w:rPr>
               <w:t>2</w:t>
             </w:r>
             <w:r>
               <w:rPr>
                 <w:lang w:val="en-US"/>
               </w:rPr>
+              <w:t>],</w:t>
+            </w:r>
+            <w:r>
+              <w:rPr>
+                <w:lang w:val="en-US"/>
+              </w:rPr>
+              <w:t xml:space="preserve"> [bat: 2, mat: 1, rat: 2]</w:t>
+            </w:r>
+            <w:r>
+              <w:rPr>
+                <w:lang w:val="en-US"/>
+              </w:rPr>
+              <w:t>])</w:t>
+            </w:r>
+          </w:p>
+        </w:tc>
+        <w:tc>
+          <w:tcPr>
+            <w:tcW w:w="4675" w:type="dxa"/>
+            <w:shd w:val="clear" w:color="auto" w:fill="auto"/>
+          </w:tcPr>
+          <w:p>
+            <w:pPr>
+              <w:spacing w:line="360" w:lineRule="auto"/>
+              <w:rPr>
+                <w:lang w:val="en-US"/>
+              </w:rPr>
+            </w:pPr>
+            <w:r>
+              <w:rPr>
+                <w:lang w:val="en-US"/>
+              </w:rPr>
+              <w:t>(</w:t>
+            </w:r>
+            <w:proofErr w:type="gramStart"/>
+            <w:r>
+              <w:rPr>
+                <w:lang w:val="en-US"/>
+              </w:rPr>
+              <w:t>mat,[</w:t>
+            </w:r>
+            <w:proofErr w:type="gramEnd"/>
+            <w:r>
+              <w:rPr>
+                <w:lang w:val="en-US"/>
+              </w:rPr>
+              <w:t xml:space="preserve"> [rat: 1, cat: 1], [pat: 1, bat: 1]])</w:t>
+            </w:r>
+          </w:p>
+          <w:p>
+            <w:pPr>
+              <w:spacing w:line="360" w:lineRule="auto"/>
+              <w:rPr>
+                <w:lang w:val="en-US"/>
+              </w:rPr>
+            </w:pPr>
+            <w:r>
+              <w:rPr>
+                <w:lang w:val="en-US"/>
+              </w:rPr>
+              <w:t>(</w:t>
+            </w:r>
+            <w:proofErr w:type="gramStart"/>
+            <w:r>
+              <w:rPr>
+                <w:lang w:val="en-US"/>
+              </w:rPr>
+              <w:t>pat</w:t>
+            </w:r>
+            <w:proofErr w:type="gramEnd"/>
+            <w:r>
+              <w:rPr>
+                <w:lang w:val="en-US"/>
+              </w:rPr>
+              <w:t>, [[cat: 1, bat: 2, mat:  1]])</w:t>
+            </w:r>
+          </w:p>
+          <w:p>
+            <w:pPr>
+              <w:spacing w:line="360" w:lineRule="auto"/>
+              <w:rPr>
+                <w:lang w:val="en-US"/>
+              </w:rPr>
+            </w:pPr>
+            <w:r>
+              <w:rPr>
+                <w:lang w:val="en-US"/>
+              </w:rPr>
+              <w:t>(</w:t>
+            </w:r>
+            <w:proofErr w:type="gramStart"/>
+            <w:r>
+              <w:rPr>
+                <w:lang w:val="en-US"/>
+              </w:rPr>
+              <w:t>rat</w:t>
+            </w:r>
+            <w:proofErr w:type="gramEnd"/>
+            <w:r>
+              <w:rPr>
+                <w:lang w:val="en-US"/>
+              </w:rPr>
               <w:t xml:space="preserve">, </w:t>
             </w:r>
             <w:r>
               <w:rPr>
                 <w:lang w:val="en-US"/>
               </w:rPr>
-              <w:t xml:space="preserve">pat: 1, </w:t>
-            </w:r>
-            <w:r>
-              <w:rPr>
-                <w:lang w:val="en-US"/>
-              </w:rPr>
-              <w:t xml:space="preserve">rat: </w:t>
-            </w:r>
-            <w:r>
-              <w:rPr>
-                <w:lang w:val="en-US"/>
-              </w:rPr>
-              <w:t>3</w:t>
-            </w:r>
-            <w:r>
-              <w:rPr>
-                <w:lang w:val="en-US"/>
-              </w:rPr>
-              <w:t>],</w:t>
-            </w:r>
-            <w:r>
-              <w:rPr>
-                <w:lang w:val="en-US"/>
-              </w:rPr>
-              <w:t xml:space="preserve"> </w:t>
-            </w:r>
-            <w:r>
-              <w:rPr>
-                <w:lang w:val="en-US"/>
-              </w:rPr>
-              <w:t>[bat: 2, mat: 1, rat: 2]</w:t>
-            </w:r>
-            <w:r>
-              <w:rPr>
-                <w:lang w:val="en-US"/>
-              </w:rPr>
-              <w:t>])</w:t>
-            </w:r>
-          </w:p>
-        </w:tc>
-        <w:tc>
-          <w:tcPr>
-            <w:tcW w:w="4675" w:type="dxa"/>
-            <w:shd w:val="clear" w:color="auto" w:fill="auto"/>
-          </w:tcPr>
-          <w:p>
-            <w:pPr>
-              <w:spacing w:line="360" w:lineRule="auto"/>
-              <w:rPr>
-                <w:lang w:val="en-US"/>
-              </w:rPr>
-            </w:pPr>
-            <w:r>
-              <w:rPr>
-                <w:lang w:val="en-US"/>
-              </w:rPr>
-              <w:t>(</w:t>
-            </w:r>
-            <w:proofErr w:type="gramStart"/>
-            <w:r>
-              <w:rPr>
-                <w:lang w:val="en-US"/>
-              </w:rPr>
-              <w:t>mat,[</w:t>
-            </w:r>
-            <w:proofErr w:type="gramEnd"/>
-            <w:r>
-              <w:rPr>
-                <w:lang w:val="en-US"/>
-              </w:rPr>
-              <w:t xml:space="preserve"> [rat: 1, cat: 1], [pat: 1, bat: 1]])</w:t>
-            </w:r>
-          </w:p>
-          <w:p>
-            <w:pPr>
-              <w:spacing w:line="360" w:lineRule="auto"/>
-              <w:rPr>
-                <w:lang w:val="en-US"/>
-              </w:rPr>
-            </w:pPr>
-            <w:r>
-              <w:rPr>
-                <w:lang w:val="en-US"/>
-              </w:rPr>
-              <w:t>(</w:t>
-            </w:r>
-            <w:proofErr w:type="gramStart"/>
-            <w:r>
-              <w:rPr>
-                <w:lang w:val="en-US"/>
-              </w:rPr>
-              <w:t>pat</w:t>
-            </w:r>
-            <w:proofErr w:type="gramEnd"/>
-            <w:r>
-              <w:rPr>
-                <w:lang w:val="en-US"/>
-              </w:rPr>
-              <w:t xml:space="preserve">, </w:t>
-            </w:r>
-            <w:r>
-              <w:rPr>
-                <w:lang w:val="en-US"/>
-              </w:rPr>
               <w:t>[</w:t>
             </w:r>
             <w:r>
               <w:rPr>
                 <w:lang w:val="en-US"/>
               </w:rPr>
-              <w:t>[cat: 1, bat: 2, mat:  1]</w:t>
-            </w:r>
-            <w:r>
-              <w:rPr>
-                <w:lang w:val="en-US"/>
-              </w:rPr>
-              <w:t>]</w:t>
-            </w:r>
-            <w:r>
-              <w:rPr>
-                <w:lang w:val="en-US"/>
-              </w:rPr>
-              <w:t>)</w:t>
-            </w:r>
-          </w:p>
-          <w:p>
-            <w:pPr>
-              <w:spacing w:line="360" w:lineRule="auto"/>
-              <w:rPr>
-                <w:lang w:val="en-US"/>
-              </w:rPr>
-            </w:pPr>
-            <w:r>
-              <w:rPr>
-                <w:lang w:val="en-US"/>
-              </w:rPr>
-              <w:t>(</w:t>
-            </w:r>
-            <w:proofErr w:type="gramStart"/>
-            <w:r>
-              <w:rPr>
-                <w:lang w:val="en-US"/>
-              </w:rPr>
-              <w:t>rat</w:t>
-            </w:r>
-            <w:proofErr w:type="gramEnd"/>
-            <w:r>
-              <w:rPr>
-                <w:lang w:val="en-US"/>
-              </w:rPr>
-              <w:t xml:space="preserve">, </w:t>
-            </w:r>
-            <w:r>
-              <w:rPr>
-                <w:lang w:val="en-US"/>
-              </w:rPr>
-              <w:t>[</w:t>
-            </w:r>
-            <w:r>
-              <w:rPr>
-                <w:lang w:val="en-US"/>
-              </w:rPr>
               <w:t>[bat: 1, rat: 1]</w:t>
             </w:r>
             <w:r>
               <w:rPr>
                 <w:lang w:val="en-US"/>
               </w:rPr>
-              <w:t xml:space="preserve">, </w:t>
-            </w:r>
-            <w:r>
-              <w:rPr>
-                <w:lang w:val="en-US"/>
-              </w:rPr>
-              <w:t>[bat: 1, cat: 1]</w:t>
+              <w:t>, [bat: 1]</w:t>
             </w:r>
             <w:r>
               <w:rPr>
@@ -9505,7 +8945,19 @@
               <w:rPr>
                 <w:lang w:val="en-US"/>
               </w:rPr>
-              <w:t>, [cat: 1, mat: 2, pat: 2, rat: 1])</w:t>
+              <w:t xml:space="preserve">, [cat: 1, mat: 2, pat: 2, rat: </w:t>
+            </w:r>
+            <w:r>
+              <w:rPr>
+                <w:lang w:val="en-US"/>
+              </w:rPr>
+              <w:t>2</w:t>
+            </w:r>
+            <w:r>
+              <w:rPr>
+                <w:lang w:val="en-US"/>
+              </w:rPr>
+              <w:t>])</w:t>
             </w:r>
           </w:p>
           <w:p>
@@ -9533,7 +8985,43 @@
               <w:rPr>
                 <w:lang w:val="en-US"/>
               </w:rPr>
-              <w:t>, [bat: 4, mat: 3, pat: 1, rat: 5])</w:t>
+              <w:t xml:space="preserve">, [bat: </w:t>
+            </w:r>
+            <w:r>
+              <w:rPr>
+                <w:lang w:val="en-US"/>
+              </w:rPr>
+              <w:t>5</w:t>
+            </w:r>
+            <w:r>
+              <w:rPr>
+                <w:lang w:val="en-US"/>
+              </w:rPr>
+              <w:t xml:space="preserve">, mat: </w:t>
+            </w:r>
+            <w:r>
+              <w:rPr>
+                <w:lang w:val="en-US"/>
+              </w:rPr>
+              <w:t>2</w:t>
+            </w:r>
+            <w:r>
+              <w:rPr>
+                <w:lang w:val="en-US"/>
+              </w:rPr>
+              <w:t xml:space="preserve">, pat: 1, rat: </w:t>
+            </w:r>
+            <w:r>
+              <w:rPr>
+                <w:lang w:val="en-US"/>
+              </w:rPr>
+              <w:t>4</w:t>
+            </w:r>
+            <w:r>
+              <w:rPr>
+                <w:lang w:val="en-US"/>
+              </w:rPr>
+              <w:t>])</w:t>
             </w:r>
           </w:p>
         </w:tc>
@@ -9567,7 +9055,31 @@
               <w:rPr>
                 <w:lang w:val="en-US"/>
               </w:rPr>
-              <w:t>, [bat: 3, cat: 1, mat: 1, pat: 1])</w:t>
+              <w:t xml:space="preserve">, [bat: </w:t>
+            </w:r>
+            <w:r>
+              <w:rPr>
+                <w:lang w:val="en-US"/>
+              </w:rPr>
+              <w:t>1</w:t>
+            </w:r>
+            <w:r>
+              <w:rPr>
+                <w:lang w:val="en-US"/>
+              </w:rPr>
+              <w:t>, cat: 1, pat: 1</w:t>
+            </w:r>
+            <w:r>
+              <w:rPr>
+                <w:lang w:val="en-US"/>
+              </w:rPr>
+              <w:t>, rat: 1</w:t>
+            </w:r>
+            <w:r>
+              <w:rPr>
+                <w:lang w:val="en-US"/>
+              </w:rPr>
+              <w:t>])</w:t>
             </w:r>
           </w:p>
           <w:p>
@@ -9623,7 +9135,7 @@
               <w:rPr>
                 <w:lang w:val="en-US"/>
               </w:rPr>
-              <w:t xml:space="preserve">, [bat: 2, cat: 1, rat: 1]) </w:t>
+              <w:t xml:space="preserve">, [bat: 2, rat: 1]) </w:t>
             </w:r>
           </w:p>
           <w:p>

</xml_diff>